<commit_message>
S1 proiect first draft finished. Added check constraints, small changes to db
</commit_message>
<xml_diff>
--- a/Proiect.docx
+++ b/Proiect.docx
@@ -26,8 +26,137 @@
       </w:r>
     </w:p>
     <w:p/>
-    <w:p/>
-    <w:p/>
+    <w:p>
+      <w:r>
+        <w:tab/>
+      </w:r>
+      <w:r>
+        <w:t xml:space="preserve">Un lanț de magazine este </w:t>
+      </w:r>
+      <w:r>
+        <w:t xml:space="preserve">o grupare de magazine </w:t>
+      </w:r>
+      <w:r>
+        <w:t>în care mai multe locații împărtășesc un brand, un management central și practici comerciale standardizate</w:t>
+      </w:r>
+      <w:r>
+        <w:t xml:space="preserve">. Acesta poate funcționa pe modelul francizelor, cel prezentat în proiectul meu, în care </w:t>
+      </w:r>
+      <w:r>
+        <w:t>brand-ul își licențiază imaginea unor investitori, care mai apoi deschid magazine folosind acel brand. Fiecare investitor are o franciza, iar francizele au magazine în care vând produse și lucreaz</w:t>
+      </w:r>
+      <w:r>
+        <w:t>ă</w:t>
+      </w:r>
+      <w:r>
+        <w:t xml:space="preserve"> angajați.</w:t>
+      </w:r>
+    </w:p>
+    <w:p>
+      <w:r>
+        <w:tab/>
+        <w:t>Prin baza de date proiectata de mine se va ține evidența:</w:t>
+      </w:r>
+    </w:p>
+    <w:p>
+      <w:pPr>
+        <w:pStyle w:val="ListParagraph"/>
+        <w:numPr>
+          <w:ilvl w:val="0"/>
+          <w:numId w:val="7"/>
+        </w:numPr>
+      </w:pPr>
+      <w:r>
+        <w:t>Francizelor</w:t>
+      </w:r>
+    </w:p>
+    <w:p>
+      <w:pPr>
+        <w:pStyle w:val="ListParagraph"/>
+        <w:numPr>
+          <w:ilvl w:val="0"/>
+          <w:numId w:val="7"/>
+        </w:numPr>
+      </w:pPr>
+      <w:r>
+        <w:t>Magazinelor din diferitele francize</w:t>
+      </w:r>
+    </w:p>
+    <w:p>
+      <w:pPr>
+        <w:pStyle w:val="ListParagraph"/>
+        <w:numPr>
+          <w:ilvl w:val="0"/>
+          <w:numId w:val="7"/>
+        </w:numPr>
+      </w:pPr>
+      <w:r>
+        <w:t>Angajaților și posturilor pe care le ocupă</w:t>
+      </w:r>
+    </w:p>
+    <w:p>
+      <w:pPr>
+        <w:pStyle w:val="ListParagraph"/>
+        <w:numPr>
+          <w:ilvl w:val="0"/>
+          <w:numId w:val="7"/>
+        </w:numPr>
+      </w:pPr>
+      <w:r>
+        <w:t>Raioanelor și produselor vândute in magazine</w:t>
+      </w:r>
+    </w:p>
+    <w:p>
+      <w:pPr>
+        <w:pStyle w:val="ListParagraph"/>
+        <w:numPr>
+          <w:ilvl w:val="0"/>
+          <w:numId w:val="7"/>
+        </w:numPr>
+      </w:pPr>
+      <w:r>
+        <w:t>Ofertelor care se aplica produselor</w:t>
+      </w:r>
+    </w:p>
+    <w:p>
+      <w:pPr>
+        <w:pStyle w:val="Heading2"/>
+      </w:pPr>
+      <w:r>
+        <w:t>Reguli</w:t>
+      </w:r>
+    </w:p>
+    <w:p>
+      <w:pPr>
+        <w:pStyle w:val="Heading3"/>
+      </w:pPr>
+      <w:r>
+        <w:t>Franciz</w:t>
+      </w:r>
+      <w:r>
+        <w:t>a</w:t>
+      </w:r>
+    </w:p>
+    <w:p>
+      <w:pPr>
+        <w:pStyle w:val="ListParagraph"/>
+        <w:numPr>
+          <w:ilvl w:val="0"/>
+          <w:numId w:val="3"/>
+        </w:numPr>
+      </w:pPr>
+      <w:r>
+        <w:t>Franciza poate avea 0 sau mai multe magazine.</w:t>
+      </w:r>
+    </w:p>
+    <w:p>
+      <w:pPr>
+        <w:pStyle w:val="Heading3"/>
+      </w:pPr>
+      <w:r>
+        <w:t>Magazin</w:t>
+      </w:r>
+    </w:p>
     <w:p>
       <w:pPr>
         <w:pStyle w:val="ListParagraph"/>
@@ -37,16 +166,10 @@
         </w:numPr>
       </w:pPr>
       <w:r>
-        <w:t>F</w:t>
-      </w:r>
-      <w:r>
-        <w:t xml:space="preserve">ranciza poate avea 0 sau mai multe magazine </w:t>
-      </w:r>
-      <w:r>
-        <w:t>ș</w:t>
-      </w:r>
-      <w:r>
-        <w:t>i 0 sau mai mulți angajați</w:t>
+        <w:t xml:space="preserve">Un magazin poate avea 0 sau mai multe raioane și 0 sau mai </w:t>
+      </w:r>
+      <w:r>
+        <w:t>multe contracte</w:t>
       </w:r>
       <w:r>
         <w:t>.</w:t>
@@ -61,13 +184,19 @@
         </w:numPr>
       </w:pPr>
       <w:r>
-        <w:t xml:space="preserve">Un magazin poate avea 0 sau mai multe raioane </w:t>
-      </w:r>
-      <w:r>
-        <w:t>ș</w:t>
-      </w:r>
-      <w:r>
-        <w:t>i 0 sau mai mulți angajați</w:t>
+        <w:t>Un magazin</w:t>
+      </w:r>
+      <w:r>
+        <w:t xml:space="preserve"> trebuie să</w:t>
+      </w:r>
+      <w:r>
+        <w:t xml:space="preserve"> aparțin</w:t>
+      </w:r>
+      <w:r>
+        <w:t>ă</w:t>
+      </w:r>
+      <w:r>
+        <w:t xml:space="preserve"> de o franciză</w:t>
       </w:r>
       <w:r>
         <w:t>.</w:t>
@@ -82,13 +211,7 @@
         </w:numPr>
       </w:pPr>
       <w:r>
-        <w:t xml:space="preserve">Un raion poate avea 0 sau mai mult produse </w:t>
-      </w:r>
-      <w:r>
-        <w:t>ș</w:t>
-      </w:r>
-      <w:r>
-        <w:t>i aparține de un magazin</w:t>
+        <w:t>Un magazin trebuie să fie prezent în contractul angajatului</w:t>
       </w:r>
       <w:r>
         <w:t>.</w:t>
@@ -96,6 +219,14 @@
     </w:p>
     <w:p>
       <w:pPr>
+        <w:pStyle w:val="Heading3"/>
+      </w:pPr>
+      <w:r>
+        <w:t>Raion</w:t>
+      </w:r>
+    </w:p>
+    <w:p>
+      <w:pPr>
         <w:pStyle w:val="ListParagraph"/>
         <w:numPr>
           <w:ilvl w:val="0"/>
@@ -103,7 +234,51 @@
         </w:numPr>
       </w:pPr>
       <w:r>
-        <w:t>Un post poate fi asignat la 0 sau mai mulți angajați</w:t>
+        <w:t>Un raion poate avea 0 sau mai mult produse.</w:t>
+      </w:r>
+    </w:p>
+    <w:p>
+      <w:pPr>
+        <w:pStyle w:val="ListParagraph"/>
+        <w:numPr>
+          <w:ilvl w:val="0"/>
+          <w:numId w:val="1"/>
+        </w:numPr>
+      </w:pPr>
+      <w:r>
+        <w:t>Un raion</w:t>
+      </w:r>
+      <w:r>
+        <w:t xml:space="preserve"> trebuie să</w:t>
+      </w:r>
+      <w:r>
+        <w:t xml:space="preserve"> aparțin</w:t>
+      </w:r>
+      <w:r>
+        <w:t>ă</w:t>
+      </w:r>
+      <w:r>
+        <w:t xml:space="preserve"> de un magazin.</w:t>
+      </w:r>
+    </w:p>
+    <w:p>
+      <w:pPr>
+        <w:pStyle w:val="Heading3"/>
+      </w:pPr>
+      <w:r>
+        <w:t>Produs</w:t>
+      </w:r>
+    </w:p>
+    <w:p>
+      <w:pPr>
+        <w:pStyle w:val="ListParagraph"/>
+        <w:numPr>
+          <w:ilvl w:val="0"/>
+          <w:numId w:val="1"/>
+        </w:numPr>
+      </w:pPr>
+      <w:r>
+        <w:t>Un produs poate aparține în 0 sau mai multe raioane</w:t>
       </w:r>
       <w:r>
         <w:t>.</w:t>
@@ -118,19 +293,54 @@
         </w:numPr>
       </w:pPr>
       <w:r>
-        <w:t xml:space="preserve">Un produs poate aparține </w:t>
-      </w:r>
-      <w:r>
-        <w:t>î</w:t>
-      </w:r>
-      <w:r>
-        <w:t xml:space="preserve">n 0 sau mai multe raioane </w:t>
-      </w:r>
-      <w:r>
-        <w:t>ș</w:t>
-      </w:r>
-      <w:r>
-        <w:t>i poate avea 0 sau 1 oferta aplicata</w:t>
+        <w:t xml:space="preserve">Un produs poate avea 0 sau </w:t>
+      </w:r>
+      <w:r>
+        <w:t>mai multe</w:t>
+      </w:r>
+      <w:r>
+        <w:t xml:space="preserve"> ofert</w:t>
+      </w:r>
+      <w:r>
+        <w:t>e</w:t>
+      </w:r>
+      <w:r>
+        <w:t xml:space="preserve"> aplicată.</w:t>
+      </w:r>
+    </w:p>
+    <w:p>
+      <w:pPr>
+        <w:pStyle w:val="Heading3"/>
+      </w:pPr>
+      <w:r>
+        <w:t>Ofert</w:t>
+      </w:r>
+      <w:r>
+        <w:t>a</w:t>
+      </w:r>
+    </w:p>
+    <w:p>
+      <w:pPr>
+        <w:pStyle w:val="ListParagraph"/>
+        <w:numPr>
+          <w:ilvl w:val="0"/>
+          <w:numId w:val="1"/>
+        </w:numPr>
+      </w:pPr>
+      <w:r>
+        <w:t>O o</w:t>
+      </w:r>
+      <w:r>
+        <w:t>fert</w:t>
+      </w:r>
+      <w:r>
+        <w:t>ă</w:t>
+      </w:r>
+      <w:r>
+        <w:t xml:space="preserve"> se poate aplica </w:t>
+      </w:r>
+      <w:r>
+        <w:t>la 0 sau mai multe produse</w:t>
       </w:r>
       <w:r>
         <w:t>.</w:t>
@@ -145,359 +355,82 @@
         </w:numPr>
       </w:pPr>
       <w:r>
-        <w:t>O</w:t>
-      </w:r>
-      <w:r>
-        <w:t>ferta se poate aplica unui produs sau niciunuia</w:t>
-      </w:r>
-      <w:r>
-        <w:t>.</w:t>
-      </w:r>
-    </w:p>
-    <w:p>
-      <w:pPr>
-        <w:pStyle w:val="ListParagraph"/>
-        <w:numPr>
-          <w:ilvl w:val="0"/>
-          <w:numId w:val="1"/>
-        </w:numPr>
-      </w:pPr>
-      <w:r>
-        <w:t xml:space="preserve">Un angajat trebuie sa lucreze la un magazin </w:t>
-      </w:r>
-      <w:r>
-        <w:t>ș</w:t>
-      </w:r>
-      <w:r>
-        <w:t>i s</w:t>
+        <w:t>Singurele oferte valabile sunt cele cu dataFinal &gt; current_date și dataInceput &lt; current_date.</w:t>
+      </w:r>
+    </w:p>
+    <w:p>
+      <w:pPr>
+        <w:pStyle w:val="Heading3"/>
+      </w:pPr>
+      <w:r>
+        <w:t>Istoric_Oferta</w:t>
+      </w:r>
+    </w:p>
+    <w:p>
+      <w:pPr>
+        <w:pStyle w:val="ListParagraph"/>
+        <w:numPr>
+          <w:ilvl w:val="0"/>
+          <w:numId w:val="6"/>
+        </w:numPr>
+      </w:pPr>
+      <w:r>
+        <w:t>Ofertele aplicate produselor sunt păstrate în acest tabel.</w:t>
+      </w:r>
+    </w:p>
+    <w:p>
+      <w:pPr>
+        <w:pStyle w:val="Heading3"/>
+      </w:pPr>
+      <w:r>
+        <w:t>Angajat</w:t>
+      </w:r>
+    </w:p>
+    <w:p>
+      <w:pPr>
+        <w:pStyle w:val="ListParagraph"/>
+        <w:numPr>
+          <w:ilvl w:val="0"/>
+          <w:numId w:val="3"/>
+        </w:numPr>
+      </w:pPr>
+      <w:r>
+        <w:t xml:space="preserve">Un angajat </w:t>
+      </w:r>
+      <w:r>
+        <w:t>poate</w:t>
+      </w:r>
+      <w:r>
+        <w:t xml:space="preserve"> s</w:t>
       </w:r>
       <w:r>
         <w:t>ă</w:t>
       </w:r>
       <w:r>
+        <w:t xml:space="preserve"> aibă un</w:t>
+      </w:r>
+      <w:r>
+        <w:t>ul sau mai multe</w:t>
+      </w:r>
+      <w:r>
+        <w:t xml:space="preserve"> contract</w:t>
+      </w:r>
+      <w:r>
+        <w:t>e</w:t>
+      </w:r>
+      <w:r>
         <w:t xml:space="preserve"> </w:t>
       </w:r>
       <w:r>
-        <w:t>aibă</w:t>
-      </w:r>
-      <w:r>
-        <w:t xml:space="preserve"> un post</w:t>
-      </w:r>
-      <w:r>
-        <w:t>.</w:t>
-      </w:r>
-    </w:p>
-    <w:p>
-      <w:pPr>
-        <w:pStyle w:val="ListParagraph"/>
-        <w:numPr>
-          <w:ilvl w:val="0"/>
-          <w:numId w:val="1"/>
-        </w:numPr>
-      </w:pPr>
-      <w:r>
-        <w:t>Când o oferta expir</w:t>
-      </w:r>
-      <w:r>
-        <w:t>ă</w:t>
-      </w:r>
-      <w:r>
-        <w:t xml:space="preserve"> se adaugă la istoric_oferta împreună cu id ul produsului căruia i s-a aplicat </w:t>
-      </w:r>
-      <w:r>
-        <w:t>ă</w:t>
-      </w:r>
-      <w:r>
-        <w:t>i va fi ștearsă din respectivul produs</w:t>
-      </w:r>
-      <w:r>
-        <w:t>.</w:t>
-      </w:r>
-    </w:p>
-    <w:p>
-      <w:pPr>
-        <w:pStyle w:val="ListParagraph"/>
-        <w:numPr>
-          <w:ilvl w:val="0"/>
-          <w:numId w:val="1"/>
-        </w:numPr>
-      </w:pPr>
-      <w:r>
-        <w:t>Un angajat trebuie să aibă un contract în care să se țină minte magazinul în care lucrează, postul lui, data de început și data de final</w:t>
-      </w:r>
-    </w:p>
-    <w:p>
-      <w:pPr>
-        <w:pStyle w:val="Heading2"/>
-      </w:pPr>
-      <w:r>
-        <w:t>Franciz</w:t>
-      </w:r>
-      <w:r>
-        <w:t>a</w:t>
-      </w:r>
-    </w:p>
-    <w:p>
-      <w:pPr>
-        <w:pStyle w:val="ListParagraph"/>
-        <w:numPr>
-          <w:ilvl w:val="0"/>
-          <w:numId w:val="3"/>
-        </w:numPr>
-      </w:pPr>
-      <w:r>
-        <w:t>Franciza poate avea 0 sau mai multe magazine.</w:t>
-      </w:r>
-    </w:p>
-    <w:p>
-      <w:pPr>
-        <w:pStyle w:val="Heading2"/>
-      </w:pPr>
-      <w:r>
-        <w:t>Magazin</w:t>
-      </w:r>
-    </w:p>
-    <w:p>
-      <w:pPr>
-        <w:pStyle w:val="ListParagraph"/>
-        <w:numPr>
-          <w:ilvl w:val="0"/>
-          <w:numId w:val="1"/>
-        </w:numPr>
-      </w:pPr>
-      <w:r>
-        <w:t>Un magazin poate avea 0 sau mai multe raioane și 0 sau mai mulți angajați.</w:t>
-      </w:r>
-    </w:p>
-    <w:p>
-      <w:pPr>
-        <w:pStyle w:val="ListParagraph"/>
-        <w:numPr>
-          <w:ilvl w:val="0"/>
-          <w:numId w:val="1"/>
-        </w:numPr>
-      </w:pPr>
-      <w:r>
-        <w:t>Un magazin aparține de o franciză</w:t>
-      </w:r>
-      <w:r>
-        <w:t>.</w:t>
-      </w:r>
-    </w:p>
-    <w:p>
-      <w:pPr>
-        <w:pStyle w:val="ListParagraph"/>
-        <w:numPr>
-          <w:ilvl w:val="0"/>
-          <w:numId w:val="1"/>
-        </w:numPr>
-      </w:pPr>
-      <w:r>
-        <w:t>Un magazin trebuie să fie prezent în contractul angajatului</w:t>
-      </w:r>
-      <w:r>
-        <w:t>.</w:t>
-      </w:r>
-    </w:p>
-    <w:p>
-      <w:pPr>
-        <w:pStyle w:val="Heading2"/>
-      </w:pPr>
-      <w:r>
-        <w:t>Raion</w:t>
-      </w:r>
-    </w:p>
-    <w:p>
-      <w:pPr>
-        <w:pStyle w:val="ListParagraph"/>
-        <w:numPr>
-          <w:ilvl w:val="0"/>
-          <w:numId w:val="1"/>
-        </w:numPr>
-      </w:pPr>
-      <w:r>
-        <w:t>Un raion poate avea 0 sau mai mult produse</w:t>
-      </w:r>
-      <w:r>
-        <w:t>.</w:t>
-      </w:r>
-    </w:p>
-    <w:p>
-      <w:pPr>
-        <w:pStyle w:val="ListParagraph"/>
-        <w:numPr>
-          <w:ilvl w:val="0"/>
-          <w:numId w:val="1"/>
-        </w:numPr>
-      </w:pPr>
-      <w:r>
-        <w:t>Un raion aparține de un magazin.</w:t>
-      </w:r>
-    </w:p>
-    <w:p>
-      <w:pPr>
-        <w:pStyle w:val="Heading2"/>
-      </w:pPr>
-      <w:r>
-        <w:t>Produs</w:t>
-      </w:r>
-    </w:p>
-    <w:p>
-      <w:pPr>
-        <w:pStyle w:val="ListParagraph"/>
-        <w:numPr>
-          <w:ilvl w:val="0"/>
-          <w:numId w:val="1"/>
-        </w:numPr>
-      </w:pPr>
-      <w:r>
-        <w:t>Un produs poate aparține în 0 sau mai multe raioane</w:t>
-      </w:r>
-      <w:r>
-        <w:t>.</w:t>
-      </w:r>
-    </w:p>
-    <w:p>
-      <w:pPr>
-        <w:pStyle w:val="ListParagraph"/>
-        <w:numPr>
-          <w:ilvl w:val="0"/>
-          <w:numId w:val="1"/>
-        </w:numPr>
-      </w:pPr>
-      <w:r>
-        <w:t>Un produs poate avea 0 sau 1 ofertă aplicată.</w:t>
-      </w:r>
-    </w:p>
-    <w:p>
-      <w:pPr>
-        <w:pStyle w:val="ListParagraph"/>
-        <w:numPr>
-          <w:ilvl w:val="0"/>
-          <w:numId w:val="1"/>
-        </w:numPr>
-      </w:pPr>
-      <w:r>
-        <w:t>Când oferta aplicată expiră, se adaugă la Istoric_Oferte.</w:t>
-      </w:r>
-    </w:p>
-    <w:p>
-      <w:pPr>
-        <w:pStyle w:val="Heading2"/>
-      </w:pPr>
-      <w:r>
-        <w:t>Ofert</w:t>
-      </w:r>
-      <w:r>
-        <w:t>a</w:t>
-      </w:r>
-    </w:p>
-    <w:p>
-      <w:pPr>
-        <w:pStyle w:val="ListParagraph"/>
-        <w:numPr>
-          <w:ilvl w:val="0"/>
-          <w:numId w:val="1"/>
-        </w:numPr>
-      </w:pPr>
-      <w:r>
-        <w:t>Oferta se poate aplica unui produs sau niciunuia.</w:t>
-      </w:r>
-    </w:p>
-    <w:p>
-      <w:pPr>
-        <w:pStyle w:val="ListParagraph"/>
-        <w:numPr>
-          <w:ilvl w:val="0"/>
-          <w:numId w:val="1"/>
-        </w:numPr>
-      </w:pPr>
-      <w:r>
-        <w:t>Când o ofertă expiră pentru un produs, se adaugă la Istoric_Oferte</w:t>
-      </w:r>
-      <w:r>
-        <w:t xml:space="preserve"> și se șterge din produs</w:t>
-      </w:r>
-      <w:r>
-        <w:t>.</w:t>
-      </w:r>
-    </w:p>
-    <w:p>
-      <w:pPr>
-        <w:pStyle w:val="Heading2"/>
-      </w:pPr>
-      <w:r>
-        <w:t>Istoric_Oferta</w:t>
-      </w:r>
-    </w:p>
-    <w:p>
-      <w:pPr>
-        <w:pStyle w:val="ListParagraph"/>
-        <w:numPr>
-          <w:ilvl w:val="0"/>
-          <w:numId w:val="3"/>
-        </w:numPr>
-      </w:pPr>
-      <w:r>
-        <w:t>Când o ofertă aplicată unui produs expiră, aceasta se adaugă la istoric.</w:t>
-      </w:r>
-    </w:p>
-    <w:p>
-      <w:pPr>
-        <w:pStyle w:val="Heading2"/>
+        <w:t>în care să fie și un post și un magazin.</w:t>
+      </w:r>
+    </w:p>
+    <w:p>
+      <w:pPr>
+        <w:pStyle w:val="Heading3"/>
       </w:pPr>
       <w:r>
         <w:lastRenderedPageBreak/>
-        <w:t>Angajat</w:t>
-      </w:r>
-    </w:p>
-    <w:p>
-      <w:pPr>
-        <w:pStyle w:val="ListParagraph"/>
-        <w:numPr>
-          <w:ilvl w:val="0"/>
-          <w:numId w:val="3"/>
-        </w:numPr>
-      </w:pPr>
-      <w:r>
-        <w:t xml:space="preserve">Un angajat trebuie sa aibă un contract </w:t>
-      </w:r>
-      <w:r>
-        <w:t xml:space="preserve">semnat în care să </w:t>
-      </w:r>
-    </w:p>
-    <w:p>
-      <w:pPr>
-        <w:pStyle w:val="ListParagraph"/>
-        <w:numPr>
-          <w:ilvl w:val="0"/>
-          <w:numId w:val="3"/>
-        </w:numPr>
-      </w:pPr>
-      <w:r>
-        <w:t xml:space="preserve">Un angajat </w:t>
-      </w:r>
-      <w:r>
-        <w:t>trebuie să lucreze la un magazin.</w:t>
-      </w:r>
-    </w:p>
-    <w:p>
-      <w:pPr>
-        <w:pStyle w:val="ListParagraph"/>
-        <w:numPr>
-          <w:ilvl w:val="0"/>
-          <w:numId w:val="3"/>
-        </w:numPr>
-      </w:pPr>
-      <w:r>
-        <w:t>Un angajat trebuie să aibă un post.</w:t>
-      </w:r>
-    </w:p>
-    <w:p>
-      <w:pPr>
-        <w:pStyle w:val="Heading2"/>
-      </w:pPr>
-      <w:r>
         <w:t>Post</w:t>
       </w:r>
     </w:p>
@@ -510,24 +443,15 @@
         </w:numPr>
       </w:pPr>
       <w:r>
-        <w:t>Un post poate fi asignat la 0 sau mai mulți angajați.</w:t>
-      </w:r>
-    </w:p>
-    <w:p>
-      <w:pPr>
-        <w:pStyle w:val="ListParagraph"/>
-        <w:numPr>
-          <w:ilvl w:val="0"/>
-          <w:numId w:val="4"/>
-        </w:numPr>
-      </w:pPr>
-      <w:r>
-        <w:t>Un post trebuie să fie prezent în contractul angajatului.</w:t>
-      </w:r>
-    </w:p>
-    <w:p>
-      <w:pPr>
-        <w:pStyle w:val="Heading2"/>
+        <w:t xml:space="preserve">Un post </w:t>
+      </w:r>
+      <w:r>
+        <w:t>apare in contractele angajaților.</w:t>
+      </w:r>
+    </w:p>
+    <w:p>
+      <w:pPr>
+        <w:pStyle w:val="Heading3"/>
       </w:pPr>
       <w:r>
         <w:t>Contract</w:t>
@@ -581,19 +505,7 @@
         </w:numPr>
       </w:pPr>
       <w:r>
-        <w:t>Un contract trebuie s</w:t>
-      </w:r>
-      <w:r>
-        <w:t>ă</w:t>
-      </w:r>
-      <w:r>
-        <w:t xml:space="preserve"> aibă un </w:t>
-      </w:r>
-      <w:r>
-        <w:t>magazin</w:t>
-      </w:r>
-      <w:r>
-        <w:t>.</w:t>
+        <w:t>Un contract trebuie să aibă un magazin.</w:t>
       </w:r>
     </w:p>
     <w:p>
@@ -605,33 +517,8 @@
         </w:numPr>
       </w:pPr>
       <w:r>
-        <w:t>Un contract trebuie s</w:t>
-      </w:r>
-      <w:r>
-        <w:t>ă</w:t>
-      </w:r>
-      <w:r>
-        <w:t xml:space="preserve"> aibă un </w:t>
-      </w:r>
-      <w:r>
-        <w:t>post</w:t>
-      </w:r>
-      <w:r>
-        <w:t>.</w:t>
-      </w:r>
-    </w:p>
-    <w:p/>
-    <w:p/>
-    <w:p/>
-    <w:p>
-      <w:pPr>
-        <w:pStyle w:val="Heading2"/>
-      </w:pPr>
-    </w:p>
-    <w:p>
-      <w:pPr>
-        <w:pStyle w:val="Heading2"/>
-      </w:pPr>
+        <w:t>Un contract trebuie să aibă un post.</w:t>
+      </w:r>
     </w:p>
     <w:p>
       <w:pPr>
@@ -642,16 +529,16 @@
           <w:noProof/>
         </w:rPr>
         <w:drawing>
-          <wp:anchor distT="0" distB="0" distL="114300" distR="114300" simplePos="0" relativeHeight="251658240" behindDoc="0" locked="0" layoutInCell="1" allowOverlap="1" wp14:anchorId="641F873A" wp14:editId="3728F809">
+          <wp:anchor distT="0" distB="0" distL="114300" distR="114300" simplePos="0" relativeHeight="251660288" behindDoc="0" locked="0" layoutInCell="1" allowOverlap="1" wp14:anchorId="4B84CEF9" wp14:editId="5C77A6AA">
             <wp:simplePos x="0" y="0"/>
             <wp:positionH relativeFrom="margin">
               <wp:align>right</wp:align>
             </wp:positionH>
             <wp:positionV relativeFrom="paragraph">
-              <wp:posOffset>423545</wp:posOffset>
+              <wp:posOffset>407670</wp:posOffset>
             </wp:positionV>
-            <wp:extent cx="5724525" cy="2800350"/>
-            <wp:effectExtent l="0" t="0" r="9525" b="0"/>
+            <wp:extent cx="5734050" cy="2428875"/>
+            <wp:effectExtent l="0" t="0" r="0" b="0"/>
             <wp:wrapTopAndBottom/>
             <wp:docPr id="1" name="Picture 1"/>
             <wp:cNvGraphicFramePr>
@@ -667,7 +554,7 @@
                     </pic:cNvPicPr>
                   </pic:nvPicPr>
                   <pic:blipFill>
-                    <a:blip r:embed="rId5">
+                    <a:blip r:embed="rId5" cstate="print">
                       <a:extLst>
                         <a:ext uri="{28A0092B-C50C-407E-A947-70E740481C1C}">
                           <a14:useLocalDpi xmlns:a14="http://schemas.microsoft.com/office/drawing/2010/main" val="0"/>
@@ -682,7 +569,7 @@
                   <pic:spPr bwMode="auto">
                     <a:xfrm>
                       <a:off x="0" y="0"/>
-                      <a:ext cx="5724525" cy="2800350"/>
+                      <a:ext cx="5734050" cy="2428875"/>
                     </a:xfrm>
                     <a:prstGeom prst="rect">
                       <a:avLst/>
@@ -695,9 +582,6 @@
                 </pic:pic>
               </a:graphicData>
             </a:graphic>
-            <wp14:sizeRelV relativeFrom="margin">
-              <wp14:pctHeight>0</wp14:pctHeight>
-            </wp14:sizeRelV>
           </wp:anchor>
         </w:drawing>
       </w:r>
@@ -708,6 +592,1496 @@
     <w:p/>
     <w:p>
       <w:pPr>
+        <w:pStyle w:val="Heading2"/>
+      </w:pPr>
+      <w:r>
+        <w:t>Descrierea entităților, atributelor și cheilor</w:t>
+      </w:r>
+    </w:p>
+    <w:p>
+      <w:pPr>
+        <w:pStyle w:val="Heading3"/>
+      </w:pPr>
+      <w:r>
+        <w:t>Franciza</w:t>
+      </w:r>
+    </w:p>
+    <w:p>
+      <w:r>
+        <w:rPr>
+          <w:b/>
+          <w:bCs/>
+        </w:rPr>
+        <w:t>Descriere</w:t>
+      </w:r>
+      <w:r>
+        <w:t xml:space="preserve"> - diferitele francize operate de investitori</w:t>
+      </w:r>
+    </w:p>
+    <w:p>
+      <w:r>
+        <w:rPr>
+          <w:b/>
+          <w:bCs/>
+        </w:rPr>
+        <w:t>Atribute și chei:</w:t>
+      </w:r>
+    </w:p>
+    <w:p>
+      <w:pPr>
+        <w:pStyle w:val="ListParagraph"/>
+        <w:numPr>
+          <w:ilvl w:val="0"/>
+          <w:numId w:val="8"/>
+        </w:numPr>
+      </w:pPr>
+      <w:r>
+        <w:t xml:space="preserve">id - tip de dată int, auto-increment, </w:t>
+      </w:r>
+      <w:r>
+        <w:rPr>
+          <w:b/>
+          <w:bCs/>
+        </w:rPr>
+        <w:t>cheie primară</w:t>
+      </w:r>
+      <w:r>
+        <w:t xml:space="preserve"> care definește unicitatea francizei</w:t>
+      </w:r>
+    </w:p>
+    <w:p>
+      <w:pPr>
+        <w:pStyle w:val="ListParagraph"/>
+        <w:numPr>
+          <w:ilvl w:val="0"/>
+          <w:numId w:val="8"/>
+        </w:numPr>
+      </w:pPr>
+      <w:r>
+        <w:t>locatie - tip de dată varchar(100), locația francizei (țară, regiune, oraș, după caz)</w:t>
+      </w:r>
+    </w:p>
+    <w:p>
+      <w:pPr>
+        <w:pStyle w:val="ListParagraph"/>
+        <w:numPr>
+          <w:ilvl w:val="0"/>
+          <w:numId w:val="8"/>
+        </w:numPr>
+      </w:pPr>
+      <w:r>
+        <w:t>numeDetinator - tip</w:t>
+      </w:r>
+      <w:r>
+        <w:t xml:space="preserve"> de</w:t>
+      </w:r>
+      <w:r>
+        <w:t xml:space="preserve"> dată varchar(30), numele investitorului care deține franciza</w:t>
+      </w:r>
+    </w:p>
+    <w:p>
+      <w:pPr>
+        <w:pStyle w:val="Heading3"/>
+      </w:pPr>
+      <w:r>
+        <w:t>Magazin</w:t>
+      </w:r>
+    </w:p>
+    <w:p>
+      <w:r>
+        <w:rPr>
+          <w:b/>
+          <w:bCs/>
+        </w:rPr>
+        <w:t>Descriere</w:t>
+      </w:r>
+      <w:r>
+        <w:t xml:space="preserve"> - magazinele care operează sub francize</w:t>
+      </w:r>
+    </w:p>
+    <w:p>
+      <w:pPr>
+        <w:rPr>
+          <w:b/>
+          <w:bCs/>
+        </w:rPr>
+      </w:pPr>
+      <w:r>
+        <w:rPr>
+          <w:b/>
+          <w:bCs/>
+        </w:rPr>
+        <w:t>Atribute și chei:</w:t>
+      </w:r>
+    </w:p>
+    <w:p>
+      <w:pPr>
+        <w:pStyle w:val="ListParagraph"/>
+        <w:numPr>
+          <w:ilvl w:val="0"/>
+          <w:numId w:val="8"/>
+        </w:numPr>
+      </w:pPr>
+      <w:bookmarkStart w:id="0" w:name="_Hlk123916917"/>
+      <w:r>
+        <w:t xml:space="preserve">id - tip de dată int, auto-increment, </w:t>
+      </w:r>
+      <w:r>
+        <w:rPr>
+          <w:b/>
+          <w:bCs/>
+        </w:rPr>
+        <w:t>cheie primară</w:t>
+      </w:r>
+      <w:r>
+        <w:t xml:space="preserve"> care definește unicitatea magazinului</w:t>
+      </w:r>
+    </w:p>
+    <w:bookmarkEnd w:id="0"/>
+    <w:p>
+      <w:pPr>
+        <w:pStyle w:val="ListParagraph"/>
+        <w:numPr>
+          <w:ilvl w:val="0"/>
+          <w:numId w:val="8"/>
+        </w:numPr>
+      </w:pPr>
+      <w:r>
+        <w:t>adresă - tip de dată varchar(100), adresa la care se află magazinul</w:t>
+      </w:r>
+    </w:p>
+    <w:p>
+      <w:pPr>
+        <w:pStyle w:val="ListParagraph"/>
+        <w:numPr>
+          <w:ilvl w:val="0"/>
+          <w:numId w:val="8"/>
+        </w:numPr>
+      </w:pPr>
+      <w:r>
+        <w:t>programStart - tip de dată varchar(10), ora la care se deschide magazinul</w:t>
+      </w:r>
+    </w:p>
+    <w:p>
+      <w:pPr>
+        <w:pStyle w:val="ListParagraph"/>
+        <w:numPr>
+          <w:ilvl w:val="0"/>
+          <w:numId w:val="8"/>
+        </w:numPr>
+      </w:pPr>
+      <w:r>
+        <w:t>programFinal - tip de dată varchar(10), ora la care se închide magazinul</w:t>
+      </w:r>
+    </w:p>
+    <w:p>
+      <w:pPr>
+        <w:pStyle w:val="ListParagraph"/>
+        <w:numPr>
+          <w:ilvl w:val="0"/>
+          <w:numId w:val="8"/>
+        </w:numPr>
+      </w:pPr>
+      <w:r>
+        <w:t xml:space="preserve">dataDeschiderii - tip de dată </w:t>
+      </w:r>
+      <w:r>
+        <w:t>d</w:t>
+      </w:r>
+      <w:r>
+        <w:t>ate, data exactă în care s-a deschis pentru prima dată magazinul</w:t>
+      </w:r>
+      <w:r>
+        <w:t xml:space="preserve"> (data în care este adăugat in baza de date)</w:t>
+      </w:r>
+    </w:p>
+    <w:p>
+      <w:pPr>
+        <w:pStyle w:val="ListParagraph"/>
+        <w:numPr>
+          <w:ilvl w:val="0"/>
+          <w:numId w:val="8"/>
+        </w:numPr>
+      </w:pPr>
+      <w:r>
+        <w:lastRenderedPageBreak/>
+        <w:t xml:space="preserve">idFranciza - tip de dată int, </w:t>
+      </w:r>
+      <w:r>
+        <w:rPr>
+          <w:b/>
+          <w:bCs/>
+        </w:rPr>
+        <w:t>cheie străină</w:t>
+      </w:r>
+      <w:r>
+        <w:t xml:space="preserve"> către coloana id din tabelul Franciza, franciza din care face parte magazinul</w:t>
+      </w:r>
+    </w:p>
+    <w:p>
+      <w:pPr>
+        <w:pStyle w:val="Heading3"/>
+      </w:pPr>
+      <w:r>
+        <w:t>Raion</w:t>
+      </w:r>
+    </w:p>
+    <w:p>
+      <w:r>
+        <w:rPr>
+          <w:b/>
+          <w:bCs/>
+        </w:rPr>
+        <w:t>Descriere</w:t>
+      </w:r>
+      <w:r>
+        <w:t xml:space="preserve"> - raioanele care se află in magazine</w:t>
+      </w:r>
+    </w:p>
+    <w:p>
+      <w:pPr>
+        <w:rPr>
+          <w:b/>
+          <w:bCs/>
+        </w:rPr>
+      </w:pPr>
+      <w:r>
+        <w:rPr>
+          <w:b/>
+          <w:bCs/>
+        </w:rPr>
+        <w:t>Atribute și chei:</w:t>
+      </w:r>
+    </w:p>
+    <w:p>
+      <w:pPr>
+        <w:pStyle w:val="ListParagraph"/>
+        <w:numPr>
+          <w:ilvl w:val="0"/>
+          <w:numId w:val="8"/>
+        </w:numPr>
+      </w:pPr>
+      <w:r>
+        <w:t xml:space="preserve">id - tip de dată int, auto-increment, </w:t>
+      </w:r>
+      <w:r>
+        <w:rPr>
+          <w:b/>
+          <w:bCs/>
+        </w:rPr>
+        <w:t>cheie primară</w:t>
+      </w:r>
+      <w:r>
+        <w:t xml:space="preserve"> care definește unicitatea </w:t>
+      </w:r>
+      <w:r>
+        <w:t>raionului</w:t>
+      </w:r>
+    </w:p>
+    <w:p>
+      <w:pPr>
+        <w:pStyle w:val="ListParagraph"/>
+        <w:numPr>
+          <w:ilvl w:val="0"/>
+          <w:numId w:val="8"/>
+        </w:numPr>
+      </w:pPr>
+      <w:r>
+        <w:t>nume - tip de dată varchar(20), numele raionului</w:t>
+      </w:r>
+    </w:p>
+    <w:p>
+      <w:pPr>
+        <w:pStyle w:val="ListParagraph"/>
+        <w:numPr>
+          <w:ilvl w:val="0"/>
+          <w:numId w:val="8"/>
+        </w:numPr>
+      </w:pPr>
+      <w:r>
+        <w:t xml:space="preserve">tipRaion - </w:t>
+      </w:r>
+      <w:r>
+        <w:t xml:space="preserve">tip de dată </w:t>
+      </w:r>
+      <w:r>
+        <w:t>varchar(20), tipul raionului (congelate, perisabile, etc.)</w:t>
+      </w:r>
+    </w:p>
+    <w:p>
+      <w:pPr>
+        <w:pStyle w:val="ListParagraph"/>
+        <w:numPr>
+          <w:ilvl w:val="0"/>
+          <w:numId w:val="8"/>
+        </w:numPr>
+      </w:pPr>
+      <w:r>
+        <w:t xml:space="preserve">idMagazin - tip de dată int, </w:t>
+      </w:r>
+      <w:r>
+        <w:rPr>
+          <w:b/>
+          <w:bCs/>
+        </w:rPr>
+        <w:t>cheie străină</w:t>
+      </w:r>
+      <w:r>
+        <w:t xml:space="preserve"> către coloana id din tabelul Magazin, magazinul din care face parte raionul</w:t>
+      </w:r>
+    </w:p>
+    <w:p>
+      <w:pPr>
+        <w:pStyle w:val="Heading3"/>
+      </w:pPr>
+      <w:r>
+        <w:t>Produs</w:t>
+      </w:r>
+    </w:p>
+    <w:p>
+      <w:r>
+        <w:rPr>
+          <w:b/>
+          <w:bCs/>
+        </w:rPr>
+        <w:t>Descriere</w:t>
+      </w:r>
+      <w:r>
+        <w:t xml:space="preserve"> - produsele vândute în magazine</w:t>
+      </w:r>
+    </w:p>
+    <w:p>
+      <w:pPr>
+        <w:rPr>
+          <w:b/>
+          <w:bCs/>
+        </w:rPr>
+      </w:pPr>
+      <w:r>
+        <w:rPr>
+          <w:b/>
+          <w:bCs/>
+        </w:rPr>
+        <w:t>Atribute și chei:</w:t>
+      </w:r>
+    </w:p>
+    <w:p>
+      <w:pPr>
+        <w:pStyle w:val="ListParagraph"/>
+        <w:numPr>
+          <w:ilvl w:val="0"/>
+          <w:numId w:val="8"/>
+        </w:numPr>
+      </w:pPr>
+      <w:r>
+        <w:t xml:space="preserve">id - tip de dată int, auto-increment, </w:t>
+      </w:r>
+      <w:r>
+        <w:rPr>
+          <w:b/>
+          <w:bCs/>
+        </w:rPr>
+        <w:t>cheie primară</w:t>
+      </w:r>
+      <w:r>
+        <w:t xml:space="preserve"> care definește unicitatea </w:t>
+      </w:r>
+      <w:r>
+        <w:t>produsului</w:t>
+      </w:r>
+    </w:p>
+    <w:p>
+      <w:pPr>
+        <w:pStyle w:val="ListParagraph"/>
+        <w:numPr>
+          <w:ilvl w:val="0"/>
+          <w:numId w:val="8"/>
+        </w:numPr>
+      </w:pPr>
+      <w:r>
+        <w:t>nume - tip de dată varchar(20), numele produsului</w:t>
+      </w:r>
+    </w:p>
+    <w:p>
+      <w:pPr>
+        <w:pStyle w:val="ListParagraph"/>
+        <w:numPr>
+          <w:ilvl w:val="0"/>
+          <w:numId w:val="8"/>
+        </w:numPr>
+      </w:pPr>
+      <w:r>
+        <w:t>pret - tip de dată float, pretul produslui</w:t>
+      </w:r>
+    </w:p>
+    <w:p>
+      <w:pPr>
+        <w:pStyle w:val="Heading3"/>
+      </w:pPr>
+      <w:r>
+        <w:t>Produs_Raion</w:t>
+      </w:r>
+    </w:p>
+    <w:p>
+      <w:r>
+        <w:rPr>
+          <w:b/>
+          <w:bCs/>
+        </w:rPr>
+        <w:t>Descriere</w:t>
+      </w:r>
+      <w:r>
+        <w:t xml:space="preserve"> - tabel asociativ care face legătura între produse și raioane</w:t>
+      </w:r>
+    </w:p>
+    <w:p>
+      <w:pPr>
+        <w:rPr>
+          <w:b/>
+          <w:bCs/>
+        </w:rPr>
+      </w:pPr>
+      <w:r>
+        <w:rPr>
+          <w:b/>
+          <w:bCs/>
+        </w:rPr>
+        <w:t>Atribute și chei:</w:t>
+      </w:r>
+    </w:p>
+    <w:p>
+      <w:pPr>
+        <w:pStyle w:val="ListParagraph"/>
+        <w:numPr>
+          <w:ilvl w:val="0"/>
+          <w:numId w:val="8"/>
+        </w:numPr>
+      </w:pPr>
+      <w:r>
+        <w:t xml:space="preserve">idProdus - tip de dată int, </w:t>
+      </w:r>
+      <w:r>
+        <w:rPr>
+          <w:b/>
+          <w:bCs/>
+        </w:rPr>
+        <w:t xml:space="preserve">cheie străină </w:t>
+      </w:r>
+      <w:r>
+        <w:t>către coloana id din tabelul Produs</w:t>
+      </w:r>
+    </w:p>
+    <w:p>
+      <w:pPr>
+        <w:pStyle w:val="ListParagraph"/>
+        <w:numPr>
+          <w:ilvl w:val="0"/>
+          <w:numId w:val="8"/>
+        </w:numPr>
+      </w:pPr>
+      <w:r>
+        <w:t xml:space="preserve">idRaion - tip de dată int, </w:t>
+      </w:r>
+      <w:r>
+        <w:rPr>
+          <w:b/>
+          <w:bCs/>
+        </w:rPr>
+        <w:t xml:space="preserve">cheie străină </w:t>
+      </w:r>
+      <w:r>
+        <w:t>către coloana id din tabelul Raion</w:t>
+      </w:r>
+    </w:p>
+    <w:p>
+      <w:pPr>
+        <w:pStyle w:val="ListParagraph"/>
+        <w:numPr>
+          <w:ilvl w:val="0"/>
+          <w:numId w:val="8"/>
+        </w:numPr>
+      </w:pPr>
+      <w:r>
+        <w:t xml:space="preserve">ambele reprezinta o </w:t>
+      </w:r>
+      <w:r>
+        <w:rPr>
+          <w:b/>
+          <w:bCs/>
+        </w:rPr>
+        <w:t xml:space="preserve">cheie primară </w:t>
+      </w:r>
+      <w:r>
+        <w:t>compusă</w:t>
+      </w:r>
+    </w:p>
+    <w:p>
+      <w:pPr>
+        <w:pStyle w:val="Heading3"/>
+      </w:pPr>
+      <w:r>
+        <w:t>Oferta</w:t>
+      </w:r>
+    </w:p>
+    <w:p>
+      <w:r>
+        <w:rPr>
+          <w:b/>
+          <w:bCs/>
+        </w:rPr>
+        <w:t>Descriere</w:t>
+      </w:r>
+      <w:r>
+        <w:t xml:space="preserve"> - </w:t>
+      </w:r>
+      <w:r>
+        <w:t>ofertele aplicate produselor din magazine</w:t>
+      </w:r>
+    </w:p>
+    <w:p>
+      <w:pPr>
+        <w:rPr>
+          <w:b/>
+          <w:bCs/>
+        </w:rPr>
+      </w:pPr>
+      <w:r>
+        <w:rPr>
+          <w:b/>
+          <w:bCs/>
+        </w:rPr>
+        <w:t>Atribute și chei:</w:t>
+      </w:r>
+    </w:p>
+    <w:p>
+      <w:pPr>
+        <w:pStyle w:val="ListParagraph"/>
+        <w:numPr>
+          <w:ilvl w:val="0"/>
+          <w:numId w:val="8"/>
+        </w:numPr>
+      </w:pPr>
+      <w:r>
+        <w:t xml:space="preserve">id - tip de dată int, auto-increment, </w:t>
+      </w:r>
+      <w:r>
+        <w:rPr>
+          <w:b/>
+          <w:bCs/>
+        </w:rPr>
+        <w:t>cheie primară</w:t>
+      </w:r>
+      <w:r>
+        <w:t xml:space="preserve"> care definește unicitatea </w:t>
+      </w:r>
+      <w:r>
+        <w:t>ofertei</w:t>
+      </w:r>
+    </w:p>
+    <w:p>
+      <w:pPr>
+        <w:pStyle w:val="ListParagraph"/>
+        <w:numPr>
+          <w:ilvl w:val="0"/>
+          <w:numId w:val="8"/>
+        </w:numPr>
+      </w:pPr>
+      <w:r>
+        <w:t>nume - tip de dată varchar(20), numele produsului</w:t>
+      </w:r>
+    </w:p>
+    <w:p>
+      <w:pPr>
+        <w:pStyle w:val="ListParagraph"/>
+        <w:numPr>
+          <w:ilvl w:val="0"/>
+          <w:numId w:val="8"/>
+        </w:numPr>
+      </w:pPr>
+      <w:r>
+        <w:t>dataInceput - tip de dată date, data exacta la care începe oferta</w:t>
+      </w:r>
+    </w:p>
+    <w:p>
+      <w:pPr>
+        <w:pStyle w:val="ListParagraph"/>
+        <w:numPr>
+          <w:ilvl w:val="0"/>
+          <w:numId w:val="8"/>
+        </w:numPr>
+      </w:pPr>
+      <w:r>
+        <w:t>dataFinal - tip de dată date, data exacta la care se termină oferta</w:t>
+      </w:r>
+    </w:p>
+    <w:p>
+      <w:pPr>
+        <w:pStyle w:val="ListParagraph"/>
+        <w:numPr>
+          <w:ilvl w:val="0"/>
+          <w:numId w:val="8"/>
+        </w:numPr>
+      </w:pPr>
+      <w:r>
+        <w:t>procentajScazut - tip de dată float, procentajul care se scade din prețul produsului</w:t>
+      </w:r>
+    </w:p>
+    <w:p>
+      <w:pPr>
+        <w:pStyle w:val="Heading3"/>
+      </w:pPr>
+      <w:r>
+        <w:t>Istoric_Oferte</w:t>
+      </w:r>
+    </w:p>
+    <w:p>
+      <w:r>
+        <w:rPr>
+          <w:b/>
+          <w:bCs/>
+        </w:rPr>
+        <w:t>Descriere</w:t>
+      </w:r>
+      <w:r>
+        <w:t xml:space="preserve"> - tabel asociativ care face legătura între produse și oferte, și menține un istoric </w:t>
+      </w:r>
+    </w:p>
+    <w:p>
+      <w:pPr>
+        <w:rPr>
+          <w:b/>
+          <w:bCs/>
+        </w:rPr>
+      </w:pPr>
+      <w:r>
+        <w:rPr>
+          <w:b/>
+          <w:bCs/>
+        </w:rPr>
+        <w:t>Atribute și chei:</w:t>
+      </w:r>
+    </w:p>
+    <w:p>
+      <w:pPr>
+        <w:pStyle w:val="ListParagraph"/>
+        <w:numPr>
+          <w:ilvl w:val="0"/>
+          <w:numId w:val="8"/>
+        </w:numPr>
+      </w:pPr>
+      <w:r>
+        <w:t xml:space="preserve">idProdus - tip de dată int, </w:t>
+      </w:r>
+      <w:r>
+        <w:rPr>
+          <w:b/>
+          <w:bCs/>
+        </w:rPr>
+        <w:t xml:space="preserve">cheie străină </w:t>
+      </w:r>
+      <w:r>
+        <w:t>către coloana id din tabelul Produs</w:t>
+      </w:r>
+    </w:p>
+    <w:p>
+      <w:pPr>
+        <w:pStyle w:val="ListParagraph"/>
+        <w:numPr>
+          <w:ilvl w:val="0"/>
+          <w:numId w:val="8"/>
+        </w:numPr>
+      </w:pPr>
+      <w:r>
+        <w:t xml:space="preserve">idOferta - tip de dată int, </w:t>
+      </w:r>
+      <w:r>
+        <w:rPr>
+          <w:b/>
+          <w:bCs/>
+        </w:rPr>
+        <w:t xml:space="preserve">cheie străină </w:t>
+      </w:r>
+      <w:r>
+        <w:t>către coloana id din tabelul Oferta</w:t>
+      </w:r>
+    </w:p>
+    <w:p>
+      <w:pPr>
+        <w:pStyle w:val="ListParagraph"/>
+        <w:numPr>
+          <w:ilvl w:val="0"/>
+          <w:numId w:val="8"/>
+        </w:numPr>
+      </w:pPr>
+      <w:r>
+        <w:t xml:space="preserve">ambele reprezinta o </w:t>
+      </w:r>
+      <w:r>
+        <w:rPr>
+          <w:b/>
+          <w:bCs/>
+        </w:rPr>
+        <w:t xml:space="preserve">cheie primară </w:t>
+      </w:r>
+      <w:r>
+        <w:t>compusă</w:t>
+      </w:r>
+    </w:p>
+    <w:p>
+      <w:pPr>
+        <w:pStyle w:val="Heading3"/>
+      </w:pPr>
+      <w:r>
+        <w:t>Angajat</w:t>
+      </w:r>
+    </w:p>
+    <w:p>
+      <w:r>
+        <w:rPr>
+          <w:b/>
+          <w:bCs/>
+        </w:rPr>
+        <w:t>Descriere</w:t>
+      </w:r>
+      <w:r>
+        <w:t xml:space="preserve"> - angajații care lucrează la magazine</w:t>
+      </w:r>
+    </w:p>
+    <w:p>
+      <w:pPr>
+        <w:rPr>
+          <w:b/>
+          <w:bCs/>
+        </w:rPr>
+      </w:pPr>
+      <w:r>
+        <w:rPr>
+          <w:b/>
+          <w:bCs/>
+        </w:rPr>
+        <w:t>Atribute și chei:</w:t>
+      </w:r>
+    </w:p>
+    <w:p>
+      <w:pPr>
+        <w:pStyle w:val="ListParagraph"/>
+        <w:numPr>
+          <w:ilvl w:val="0"/>
+          <w:numId w:val="8"/>
+        </w:numPr>
+      </w:pPr>
+      <w:r>
+        <w:lastRenderedPageBreak/>
+        <w:t xml:space="preserve">id - tip de dată int, auto-increment, </w:t>
+      </w:r>
+      <w:r>
+        <w:rPr>
+          <w:b/>
+          <w:bCs/>
+        </w:rPr>
+        <w:t>cheie primară</w:t>
+      </w:r>
+      <w:r>
+        <w:t xml:space="preserve"> care definește unicitatea </w:t>
+      </w:r>
+      <w:r>
+        <w:t>angajatului</w:t>
+      </w:r>
+    </w:p>
+    <w:p>
+      <w:pPr>
+        <w:pStyle w:val="ListParagraph"/>
+        <w:numPr>
+          <w:ilvl w:val="0"/>
+          <w:numId w:val="8"/>
+        </w:numPr>
+      </w:pPr>
+      <w:r>
+        <w:t>nume - tip de dată varchar(20), numele angajatului</w:t>
+      </w:r>
+    </w:p>
+    <w:p>
+      <w:pPr>
+        <w:pStyle w:val="ListParagraph"/>
+        <w:numPr>
+          <w:ilvl w:val="0"/>
+          <w:numId w:val="8"/>
+        </w:numPr>
+      </w:pPr>
+      <w:r>
+        <w:t>prenume - tip de dată varchar(20), prenumele produsului</w:t>
+      </w:r>
+    </w:p>
+    <w:p>
+      <w:pPr>
+        <w:pStyle w:val="ListParagraph"/>
+        <w:numPr>
+          <w:ilvl w:val="0"/>
+          <w:numId w:val="8"/>
+        </w:numPr>
+      </w:pPr>
+      <w:r>
+        <w:t>dataAngajarii - tip de dată date, prima dată la care a început să lucreze angajatul (data în care este adăugat in baza de date)</w:t>
+      </w:r>
+    </w:p>
+    <w:p>
+      <w:pPr>
+        <w:pStyle w:val="Heading3"/>
+      </w:pPr>
+      <w:r>
+        <w:t>Post</w:t>
+      </w:r>
+    </w:p>
+    <w:p>
+      <w:r>
+        <w:rPr>
+          <w:b/>
+          <w:bCs/>
+        </w:rPr>
+        <w:t>Descriere</w:t>
+      </w:r>
+      <w:r>
+        <w:t xml:space="preserve"> - posturile pe care le pot avea angajații</w:t>
+      </w:r>
+    </w:p>
+    <w:p>
+      <w:pPr>
+        <w:rPr>
+          <w:b/>
+          <w:bCs/>
+        </w:rPr>
+      </w:pPr>
+      <w:r>
+        <w:rPr>
+          <w:b/>
+          <w:bCs/>
+        </w:rPr>
+        <w:t>Atribute și chei:</w:t>
+      </w:r>
+    </w:p>
+    <w:p>
+      <w:pPr>
+        <w:pStyle w:val="ListParagraph"/>
+        <w:numPr>
+          <w:ilvl w:val="0"/>
+          <w:numId w:val="8"/>
+        </w:numPr>
+      </w:pPr>
+      <w:r>
+        <w:t xml:space="preserve">id - tip de dată int, auto-increment, </w:t>
+      </w:r>
+      <w:r>
+        <w:rPr>
+          <w:b/>
+          <w:bCs/>
+        </w:rPr>
+        <w:t>cheie primară</w:t>
+      </w:r>
+      <w:r>
+        <w:t xml:space="preserve"> care definește unicitatea </w:t>
+      </w:r>
+      <w:r>
+        <w:t>postului</w:t>
+      </w:r>
+    </w:p>
+    <w:p>
+      <w:pPr>
+        <w:pStyle w:val="ListParagraph"/>
+        <w:numPr>
+          <w:ilvl w:val="0"/>
+          <w:numId w:val="8"/>
+        </w:numPr>
+      </w:pPr>
+      <w:r>
+        <w:t>titlu - tip de dată varchar(20), titlul propriu al postului</w:t>
+      </w:r>
+    </w:p>
+    <w:p>
+      <w:pPr>
+        <w:pStyle w:val="ListParagraph"/>
+        <w:numPr>
+          <w:ilvl w:val="0"/>
+          <w:numId w:val="8"/>
+        </w:numPr>
+      </w:pPr>
+      <w:r>
+        <w:t>salariuBrut - tip de dată float, salariul pe care îl are postul</w:t>
+      </w:r>
+    </w:p>
+    <w:p>
+      <w:pPr>
+        <w:pStyle w:val="ListParagraph"/>
+        <w:numPr>
+          <w:ilvl w:val="0"/>
+          <w:numId w:val="8"/>
+        </w:numPr>
+      </w:pPr>
+      <w:r>
+        <w:t>programStart - tip de dată varchar(10), ora la care acest post începe munca</w:t>
+      </w:r>
+    </w:p>
+    <w:p>
+      <w:pPr>
+        <w:pStyle w:val="ListParagraph"/>
+        <w:numPr>
+          <w:ilvl w:val="0"/>
+          <w:numId w:val="8"/>
+        </w:numPr>
+      </w:pPr>
+      <w:r>
+        <w:t>programFinal - tip de dată varchar(10), ora la care acest post termină munca</w:t>
+      </w:r>
+    </w:p>
+    <w:p>
+      <w:pPr>
+        <w:pStyle w:val="Heading3"/>
+      </w:pPr>
+      <w:r>
+        <w:t>Contract</w:t>
+      </w:r>
+    </w:p>
+    <w:p>
+      <w:r>
+        <w:rPr>
+          <w:b/>
+          <w:bCs/>
+        </w:rPr>
+        <w:t>Descriere</w:t>
+      </w:r>
+      <w:r>
+        <w:t xml:space="preserve"> - tabel asociativ care face legătura dintre angajat, post și magazin, și menține un istoric al legăturilor</w:t>
+      </w:r>
+    </w:p>
+    <w:p>
+      <w:pPr>
+        <w:rPr>
+          <w:b/>
+          <w:bCs/>
+        </w:rPr>
+      </w:pPr>
+      <w:r>
+        <w:rPr>
+          <w:b/>
+          <w:bCs/>
+        </w:rPr>
+        <w:t>Atribute și chei:</w:t>
+      </w:r>
+    </w:p>
+    <w:p>
+      <w:pPr>
+        <w:pStyle w:val="ListParagraph"/>
+        <w:numPr>
+          <w:ilvl w:val="0"/>
+          <w:numId w:val="8"/>
+        </w:numPr>
+      </w:pPr>
+      <w:r>
+        <w:t xml:space="preserve">idAngajat - tip de dată int, </w:t>
+      </w:r>
+      <w:r>
+        <w:rPr>
+          <w:b/>
+          <w:bCs/>
+        </w:rPr>
+        <w:t xml:space="preserve">cheie străină </w:t>
+      </w:r>
+      <w:r>
+        <w:t>către coloana id din tabelul Angajat</w:t>
+      </w:r>
+    </w:p>
+    <w:p>
+      <w:pPr>
+        <w:pStyle w:val="ListParagraph"/>
+        <w:numPr>
+          <w:ilvl w:val="0"/>
+          <w:numId w:val="8"/>
+        </w:numPr>
+      </w:pPr>
+      <w:r>
+        <w:t>dataInceput - tip de dată date, data la care angajatul începe sa lucreze la acest magazin pe acest post</w:t>
+      </w:r>
+    </w:p>
+    <w:p>
+      <w:pPr>
+        <w:pStyle w:val="ListParagraph"/>
+        <w:numPr>
+          <w:ilvl w:val="0"/>
+          <w:numId w:val="8"/>
+        </w:numPr>
+      </w:pPr>
+      <w:r>
+        <w:t>dataFinal - tip de dată date, data la care angajatul termină sa lucreze la acest magazin pe acest post</w:t>
+      </w:r>
+    </w:p>
+    <w:p>
+      <w:pPr>
+        <w:pStyle w:val="ListParagraph"/>
+        <w:numPr>
+          <w:ilvl w:val="0"/>
+          <w:numId w:val="8"/>
+        </w:numPr>
+      </w:pPr>
+      <w:r>
+        <w:t xml:space="preserve">idMagazin - tip de dată int, </w:t>
+      </w:r>
+      <w:r>
+        <w:rPr>
+          <w:b/>
+          <w:bCs/>
+        </w:rPr>
+        <w:t xml:space="preserve">cheie străină </w:t>
+      </w:r>
+      <w:r>
+        <w:t>către coloana id din tabelul Magazin</w:t>
+      </w:r>
+    </w:p>
+    <w:p>
+      <w:pPr>
+        <w:pStyle w:val="ListParagraph"/>
+        <w:numPr>
+          <w:ilvl w:val="0"/>
+          <w:numId w:val="8"/>
+        </w:numPr>
+      </w:pPr>
+      <w:r>
+        <w:t xml:space="preserve">idPost - tip de dată int, </w:t>
+      </w:r>
+      <w:r>
+        <w:rPr>
+          <w:b/>
+          <w:bCs/>
+        </w:rPr>
+        <w:t xml:space="preserve">cheie străină </w:t>
+      </w:r>
+      <w:r>
+        <w:t>către coloana id din tabelul Post</w:t>
+      </w:r>
+    </w:p>
+    <w:p>
+      <w:pPr>
+        <w:pStyle w:val="ListParagraph"/>
+        <w:numPr>
+          <w:ilvl w:val="0"/>
+          <w:numId w:val="8"/>
+        </w:numPr>
+      </w:pPr>
+      <w:r>
+        <w:t xml:space="preserve">(idAngajat, dataInceput) - </w:t>
+      </w:r>
+      <w:r>
+        <w:rPr>
+          <w:b/>
+          <w:bCs/>
+        </w:rPr>
+        <w:t xml:space="preserve">cheie primară </w:t>
+      </w:r>
+      <w:r>
+        <w:t>compusă</w:t>
+      </w:r>
+    </w:p>
+    <w:p>
+      <w:pPr>
+        <w:pStyle w:val="Heading2"/>
+      </w:pPr>
+      <w:r>
+        <w:t>Descrierea relațiilor și a cardinalităților</w:t>
+      </w:r>
+    </w:p>
+    <w:p/>
+    <w:p>
+      <w:pPr>
+        <w:pStyle w:val="Heading3"/>
+      </w:pPr>
+      <w:r>
+        <w:rPr>
+          <w:u w:val="single"/>
+        </w:rPr>
+        <w:t>Franciza</w:t>
+      </w:r>
+      <w:r>
+        <w:t xml:space="preserve"> conține </w:t>
+      </w:r>
+      <w:r>
+        <w:rPr>
+          <w:u w:val="single"/>
+        </w:rPr>
+        <w:t>magazine</w:t>
+      </w:r>
+      <w:r>
+        <w:t xml:space="preserve"> - relație one-to-many</w:t>
+      </w:r>
+    </w:p>
+    <w:p>
+      <w:pPr>
+        <w:pStyle w:val="ListParagraph"/>
+        <w:numPr>
+          <w:ilvl w:val="0"/>
+          <w:numId w:val="8"/>
+        </w:numPr>
+      </w:pPr>
+      <w:r>
+        <w:t>O franciza conține 0 sau mai multe magazine.</w:t>
+      </w:r>
+    </w:p>
+    <w:p>
+      <w:pPr>
+        <w:pStyle w:val="ListParagraph"/>
+        <w:numPr>
+          <w:ilvl w:val="0"/>
+          <w:numId w:val="8"/>
+        </w:numPr>
+      </w:pPr>
+      <w:r>
+        <w:t>Un magazin aparține de maxim o franciza și minim 0.</w:t>
+      </w:r>
+    </w:p>
+    <w:p>
+      <w:pPr>
+        <w:pStyle w:val="ListParagraph"/>
+        <w:numPr>
+          <w:ilvl w:val="0"/>
+          <w:numId w:val="8"/>
+        </w:numPr>
+      </w:pPr>
+      <w:r>
+        <w:rPr>
+          <w:b/>
+          <w:bCs/>
+        </w:rPr>
+        <w:t xml:space="preserve">Cardinalitate </w:t>
+      </w:r>
+      <w:r>
+        <w:t>minimă 0:</w:t>
+      </w:r>
+      <w:r>
+        <w:t>0</w:t>
+      </w:r>
+      <w:r>
+        <w:t>, maximă M:</w:t>
+      </w:r>
+      <w:r>
+        <w:t>1</w:t>
+      </w:r>
+    </w:p>
+    <w:p>
+      <w:pPr>
+        <w:pStyle w:val="Heading3"/>
+      </w:pPr>
+      <w:r>
+        <w:rPr>
+          <w:u w:val="single"/>
+        </w:rPr>
+        <w:t>Magazinul</w:t>
+      </w:r>
+      <w:r>
+        <w:t xml:space="preserve"> conține </w:t>
+      </w:r>
+      <w:r>
+        <w:rPr>
+          <w:u w:val="single"/>
+        </w:rPr>
+        <w:t>raioane</w:t>
+      </w:r>
+      <w:r>
+        <w:t xml:space="preserve"> - relație one-to-many</w:t>
+      </w:r>
+    </w:p>
+    <w:p>
+      <w:pPr>
+        <w:pStyle w:val="ListParagraph"/>
+        <w:numPr>
+          <w:ilvl w:val="0"/>
+          <w:numId w:val="8"/>
+        </w:numPr>
+      </w:pPr>
+      <w:r>
+        <w:t>Un magazin conține 0 sau mai multe raioane.</w:t>
+      </w:r>
+    </w:p>
+    <w:p>
+      <w:pPr>
+        <w:pStyle w:val="ListParagraph"/>
+        <w:numPr>
+          <w:ilvl w:val="0"/>
+          <w:numId w:val="8"/>
+        </w:numPr>
+      </w:pPr>
+      <w:r>
+        <w:t>Un raion aparține de maxim un magazin și minim unul.</w:t>
+      </w:r>
+    </w:p>
+    <w:p>
+      <w:pPr>
+        <w:pStyle w:val="ListParagraph"/>
+        <w:numPr>
+          <w:ilvl w:val="0"/>
+          <w:numId w:val="8"/>
+        </w:numPr>
+      </w:pPr>
+      <w:r>
+        <w:rPr>
+          <w:b/>
+          <w:bCs/>
+        </w:rPr>
+        <w:t>Cardinalitate</w:t>
+      </w:r>
+      <w:r>
+        <w:t xml:space="preserve"> minimă</w:t>
+      </w:r>
+      <w:r>
+        <w:t xml:space="preserve"> 0:1, maximă M:1</w:t>
+      </w:r>
+    </w:p>
+    <w:p>
+      <w:pPr>
+        <w:pStyle w:val="Heading3"/>
+      </w:pPr>
+      <w:r>
+        <w:rPr>
+          <w:u w:val="single"/>
+        </w:rPr>
+        <w:t>Raioanele</w:t>
+      </w:r>
+      <w:r>
+        <w:t xml:space="preserve"> conțin </w:t>
+      </w:r>
+      <w:r>
+        <w:rPr>
+          <w:u w:val="single"/>
+        </w:rPr>
+        <w:t>produse</w:t>
+      </w:r>
+      <w:r>
+        <w:t xml:space="preserve"> - relație many-to-many</w:t>
+      </w:r>
+    </w:p>
+    <w:p>
+      <w:pPr>
+        <w:pStyle w:val="ListParagraph"/>
+        <w:numPr>
+          <w:ilvl w:val="0"/>
+          <w:numId w:val="8"/>
+        </w:numPr>
+      </w:pPr>
+      <w:r>
+        <w:t>Un raion conține 0 sau mai multe produse.</w:t>
+      </w:r>
+    </w:p>
+    <w:p>
+      <w:pPr>
+        <w:pStyle w:val="ListParagraph"/>
+        <w:numPr>
+          <w:ilvl w:val="0"/>
+          <w:numId w:val="8"/>
+        </w:numPr>
+      </w:pPr>
+      <w:r>
+        <w:t>Un produs se vinde în 0 sau mai multe raioane.</w:t>
+      </w:r>
+    </w:p>
+    <w:p>
+      <w:pPr>
+        <w:pStyle w:val="ListParagraph"/>
+        <w:numPr>
+          <w:ilvl w:val="0"/>
+          <w:numId w:val="8"/>
+        </w:numPr>
+      </w:pPr>
+      <w:r>
+        <w:rPr>
+          <w:b/>
+          <w:bCs/>
+        </w:rPr>
+        <w:t xml:space="preserve">Cardinalitate </w:t>
+      </w:r>
+      <w:r>
+        <w:t>minimă 0:0, maximă M:N</w:t>
+      </w:r>
+    </w:p>
+    <w:p>
+      <w:pPr>
+        <w:pStyle w:val="Heading3"/>
+      </w:pPr>
+      <w:r>
+        <w:rPr>
+          <w:u w:val="single"/>
+        </w:rPr>
+        <w:lastRenderedPageBreak/>
+        <w:t>Produsele</w:t>
+      </w:r>
+      <w:r>
+        <w:t xml:space="preserve"> au </w:t>
+      </w:r>
+      <w:r>
+        <w:rPr>
+          <w:u w:val="single"/>
+        </w:rPr>
+        <w:t>oferte</w:t>
+      </w:r>
+      <w:r>
+        <w:t xml:space="preserve"> - relație many-to-many</w:t>
+      </w:r>
+    </w:p>
+    <w:p>
+      <w:pPr>
+        <w:pStyle w:val="ListParagraph"/>
+        <w:numPr>
+          <w:ilvl w:val="0"/>
+          <w:numId w:val="8"/>
+        </w:numPr>
+      </w:pPr>
+      <w:r>
+        <w:t>Un produs are 0 sau mai multe oferte.</w:t>
+      </w:r>
+    </w:p>
+    <w:p>
+      <w:pPr>
+        <w:pStyle w:val="ListParagraph"/>
+        <w:numPr>
+          <w:ilvl w:val="0"/>
+          <w:numId w:val="8"/>
+        </w:numPr>
+      </w:pPr>
+      <w:r>
+        <w:t>O oferta se aplică la 0 sau mai multe produse.</w:t>
+      </w:r>
+    </w:p>
+    <w:p>
+      <w:pPr>
+        <w:pStyle w:val="ListParagraph"/>
+        <w:numPr>
+          <w:ilvl w:val="0"/>
+          <w:numId w:val="8"/>
+        </w:numPr>
+      </w:pPr>
+      <w:r>
+        <w:rPr>
+          <w:b/>
+          <w:bCs/>
+        </w:rPr>
+        <w:t xml:space="preserve">Cardinalitate </w:t>
+      </w:r>
+      <w:r>
+        <w:t>minimă 0:0, maximă M:N</w:t>
+      </w:r>
+    </w:p>
+    <w:p>
+      <w:pPr>
+        <w:pStyle w:val="Heading3"/>
+      </w:pPr>
+      <w:r>
+        <w:rPr>
+          <w:u w:val="single"/>
+        </w:rPr>
+        <w:t>Angajatul</w:t>
+      </w:r>
+      <w:r>
+        <w:t xml:space="preserve"> lucrează ca un </w:t>
+      </w:r>
+      <w:r>
+        <w:rPr>
+          <w:u w:val="single"/>
+        </w:rPr>
+        <w:t>post</w:t>
+      </w:r>
+      <w:r>
+        <w:t xml:space="preserve"> la un </w:t>
+      </w:r>
+      <w:r>
+        <w:rPr>
+          <w:u w:val="single"/>
+        </w:rPr>
+        <w:t>magazin</w:t>
+      </w:r>
+      <w:r>
+        <w:t xml:space="preserve"> - relație de tip 3</w:t>
+      </w:r>
+    </w:p>
+    <w:p>
+      <w:pPr>
+        <w:pStyle w:val="ListParagraph"/>
+        <w:numPr>
+          <w:ilvl w:val="0"/>
+          <w:numId w:val="8"/>
+        </w:numPr>
+      </w:pPr>
+      <w:r>
+        <w:t xml:space="preserve">Această relație este făcută prin intermediul unui tabel asociativ </w:t>
+      </w:r>
+      <w:r>
+        <w:rPr>
+          <w:b/>
+          <w:bCs/>
+          <w:u w:val="single"/>
+        </w:rPr>
+        <w:t>Contracte</w:t>
+      </w:r>
+      <w:r>
+        <w:t xml:space="preserve"> în care sunt păstrate toate contractele angajaților curenți</w:t>
+      </w:r>
+    </w:p>
+    <w:p>
+      <w:pPr>
+        <w:pStyle w:val="ListParagraph"/>
+        <w:numPr>
+          <w:ilvl w:val="0"/>
+          <w:numId w:val="8"/>
+        </w:numPr>
+      </w:pPr>
+      <w:r>
+        <w:t>Un angajat a lucrat la 0 sau mai multe magazine.</w:t>
+      </w:r>
+    </w:p>
+    <w:p>
+      <w:pPr>
+        <w:pStyle w:val="ListParagraph"/>
+        <w:numPr>
+          <w:ilvl w:val="0"/>
+          <w:numId w:val="8"/>
+        </w:numPr>
+      </w:pPr>
+      <w:r>
+        <w:t>Un post este aplicat la 0 sau mai mulți angajați.</w:t>
+      </w:r>
+    </w:p>
+    <w:p>
+      <w:pPr>
+        <w:pStyle w:val="ListParagraph"/>
+        <w:numPr>
+          <w:ilvl w:val="0"/>
+          <w:numId w:val="8"/>
+        </w:numPr>
+      </w:pPr>
+      <w:r>
+        <w:t>Un magazin angajează 0 sau mai mulți angajați.</w:t>
+      </w:r>
+    </w:p>
+    <w:p>
+      <w:pPr>
+        <w:pStyle w:val="ListParagraph"/>
+        <w:numPr>
+          <w:ilvl w:val="0"/>
+          <w:numId w:val="8"/>
+        </w:numPr>
+      </w:pPr>
+      <w:r>
+        <w:rPr>
+          <w:b/>
+          <w:bCs/>
+        </w:rPr>
+        <w:t xml:space="preserve">Cardinalitate </w:t>
+      </w:r>
+      <w:r>
+        <w:t xml:space="preserve">minimă 0:0, 0:0, 0:0, maximă M:N, M:N, M:N </w:t>
+      </w:r>
+    </w:p>
+    <w:p>
+      <w:r>
+        <w:br w:type="page"/>
+      </w:r>
+    </w:p>
+    <w:p>
+      <w:pPr>
         <w:pStyle w:val="Heading1"/>
       </w:pPr>
       <w:r>
@@ -716,15 +2090,15 @@
         </w:rPr>
         <w:lastRenderedPageBreak/>
         <w:drawing>
-          <wp:anchor distT="0" distB="0" distL="114300" distR="114300" simplePos="0" relativeHeight="251659264" behindDoc="0" locked="0" layoutInCell="1" allowOverlap="1" wp14:anchorId="72FF035C" wp14:editId="4365F977">
+          <wp:anchor distT="0" distB="0" distL="114300" distR="114300" simplePos="0" relativeHeight="251661312" behindDoc="0" locked="0" layoutInCell="1" allowOverlap="1" wp14:anchorId="6BE87B05" wp14:editId="01CBB6AE">
             <wp:simplePos x="0" y="0"/>
             <wp:positionH relativeFrom="margin">
-              <wp:align>right</wp:align>
+              <wp:align>left</wp:align>
             </wp:positionH>
             <wp:positionV relativeFrom="paragraph">
-              <wp:posOffset>409575</wp:posOffset>
+              <wp:posOffset>386715</wp:posOffset>
             </wp:positionV>
-            <wp:extent cx="5731510" cy="3103775"/>
+            <wp:extent cx="5724525" cy="3000375"/>
             <wp:effectExtent l="0" t="0" r="0" b="0"/>
             <wp:wrapTopAndBottom/>
             <wp:docPr id="4" name="Picture 4"/>
@@ -756,7 +2130,7 @@
                   <pic:spPr bwMode="auto">
                     <a:xfrm>
                       <a:off x="0" y="0"/>
-                      <a:ext cx="5731510" cy="3103775"/>
+                      <a:ext cx="5724525" cy="3000375"/>
                     </a:xfrm>
                     <a:prstGeom prst="rect">
                       <a:avLst/>
@@ -777,6 +2151,556 @@
       </w:r>
     </w:p>
     <w:p/>
+    <w:p>
+      <w:pPr>
+        <w:pStyle w:val="Heading2"/>
+      </w:pPr>
+      <w:r>
+        <w:t>Constrângeri de integritate</w:t>
+      </w:r>
+    </w:p>
+    <w:p>
+      <w:pPr>
+        <w:pStyle w:val="Heading4"/>
+      </w:pPr>
+      <w:r>
+        <w:t>Franciza</w:t>
+      </w:r>
+    </w:p>
+    <w:p>
+      <w:r>
+        <w:t xml:space="preserve">id - constrângere </w:t>
+      </w:r>
+      <w:r>
+        <w:t>PRIMARY KEY</w:t>
+      </w:r>
+      <w:r>
+        <w:t>, auto_increment</w:t>
+      </w:r>
+    </w:p>
+    <w:p>
+      <w:r>
+        <w:t>locatie - constrângere not null</w:t>
+      </w:r>
+    </w:p>
+    <w:p>
+      <w:r>
+        <w:t>numeDetinator - constrângere not null</w:t>
+      </w:r>
+    </w:p>
+    <w:p>
+      <w:pPr>
+        <w:pStyle w:val="Heading4"/>
+      </w:pPr>
+      <w:r>
+        <w:t>Magazin</w:t>
+      </w:r>
+    </w:p>
+    <w:p>
+      <w:r>
+        <w:t xml:space="preserve">id - constrângere </w:t>
+      </w:r>
+      <w:r>
+        <w:t>PRIMARY KEY</w:t>
+      </w:r>
+      <w:r>
+        <w:t>, auto_increment</w:t>
+      </w:r>
+    </w:p>
+    <w:p>
+      <w:r>
+        <w:t>adresa - constrângere not null</w:t>
+      </w:r>
+    </w:p>
+    <w:p>
+      <w:r>
+        <w:t>programStart - constrângere not null</w:t>
+      </w:r>
+    </w:p>
+    <w:p>
+      <w:r>
+        <w:t>programFinal - constrângere not null</w:t>
+      </w:r>
+    </w:p>
+    <w:p>
+      <w:r>
+        <w:t>dataDeschiderii - constrângere not null, default current_timestamp</w:t>
+      </w:r>
+    </w:p>
+    <w:p>
+      <w:r>
+        <w:t xml:space="preserve">idFranciza - constrângere not null, </w:t>
+      </w:r>
+      <w:r>
+        <w:t>FOREIGN KEY către id din tabelul Franciza cu specificațiile ON DELETE CASCADE și ON UPDATE CASCADE</w:t>
+      </w:r>
+    </w:p>
+    <w:p>
+      <w:pPr>
+        <w:pStyle w:val="Heading4"/>
+      </w:pPr>
+      <w:r>
+        <w:t>Raion</w:t>
+      </w:r>
+    </w:p>
+    <w:p>
+      <w:r>
+        <w:t xml:space="preserve">id - constrângere </w:t>
+      </w:r>
+      <w:r>
+        <w:t>PRIMARY KEY</w:t>
+      </w:r>
+      <w:r>
+        <w:t>, auto_increment</w:t>
+      </w:r>
+    </w:p>
+    <w:p>
+      <w:r>
+        <w:t>nume - constrângere not null</w:t>
+      </w:r>
+    </w:p>
+    <w:p>
+      <w:r>
+        <w:t>tipRaion - constrângere not null</w:t>
+      </w:r>
+    </w:p>
+    <w:p>
+      <w:r>
+        <w:t>idMagazin - constrângere not null</w:t>
+      </w:r>
+    </w:p>
+    <w:p>
+      <w:pPr>
+        <w:pStyle w:val="Heading4"/>
+      </w:pPr>
+      <w:r>
+        <w:t>Produs</w:t>
+      </w:r>
+    </w:p>
+    <w:p>
+      <w:r>
+        <w:t xml:space="preserve">id - constrângere </w:t>
+      </w:r>
+      <w:r>
+        <w:t>PRIMARY KEY</w:t>
+      </w:r>
+      <w:r>
+        <w:t>, auto_increment</w:t>
+      </w:r>
+    </w:p>
+    <w:p>
+      <w:r>
+        <w:t>nume - constrângere not null</w:t>
+      </w:r>
+    </w:p>
+    <w:p>
+      <w:r>
+        <w:t>pret - constrângere not null</w:t>
+      </w:r>
+      <w:r>
+        <w:t>, check pret mai mare ca 0</w:t>
+      </w:r>
+    </w:p>
+    <w:p>
+      <w:pPr>
+        <w:pStyle w:val="Heading4"/>
+      </w:pPr>
+      <w:r>
+        <w:t>Produs_Raion</w:t>
+      </w:r>
+    </w:p>
+    <w:p>
+      <w:r>
+        <w:t>idProdus - constrângere not null</w:t>
+      </w:r>
+      <w:r>
+        <w:t>, PRIMARY KEY</w:t>
+      </w:r>
+      <w:r>
+        <w:t xml:space="preserve">, </w:t>
+      </w:r>
+      <w:r>
+        <w:t xml:space="preserve">FOREIGN KEY </w:t>
+      </w:r>
+      <w:r>
+        <w:t>către id din tabelul Produs cu specificațiile ON DELETE CASCADE și ON UPDATE CASCADE</w:t>
+      </w:r>
+    </w:p>
+    <w:p>
+      <w:r>
+        <w:lastRenderedPageBreak/>
+        <w:t>idRaion - constrângere not null</w:t>
+      </w:r>
+      <w:r>
+        <w:t>, PRIMARY KEY</w:t>
+      </w:r>
+      <w:r>
+        <w:t xml:space="preserve">, </w:t>
+      </w:r>
+      <w:r>
+        <w:t>FOREIGN KEY</w:t>
+      </w:r>
+      <w:r>
+        <w:t xml:space="preserve"> către id din tabelul </w:t>
+      </w:r>
+      <w:r>
+        <w:t>Raion</w:t>
+      </w:r>
+      <w:r>
+        <w:t xml:space="preserve"> cu specificațiile </w:t>
+      </w:r>
+      <w:r>
+        <w:t>on delete cascade</w:t>
+      </w:r>
+      <w:r>
+        <w:t xml:space="preserve"> și </w:t>
+      </w:r>
+      <w:r>
+        <w:t>on update cascade</w:t>
+      </w:r>
+    </w:p>
+    <w:p>
+      <w:pPr>
+        <w:pStyle w:val="Heading4"/>
+      </w:pPr>
+      <w:r>
+        <w:t>Oferta</w:t>
+      </w:r>
+    </w:p>
+    <w:p>
+      <w:r>
+        <w:t xml:space="preserve">id - constrângere </w:t>
+      </w:r>
+      <w:r>
+        <w:t>PRIMARY KEY</w:t>
+      </w:r>
+      <w:r>
+        <w:t>, auto_increment</w:t>
+      </w:r>
+    </w:p>
+    <w:p>
+      <w:r>
+        <w:t>nume - constrângere not null</w:t>
+      </w:r>
+    </w:p>
+    <w:p>
+      <w:r>
+        <w:t>dataInceput - constrângere not null</w:t>
+      </w:r>
+    </w:p>
+    <w:p>
+      <w:r>
+        <w:t>dataFinal - constrângere not null</w:t>
+      </w:r>
+    </w:p>
+    <w:p>
+      <w:r>
+        <w:t>procentajReducere - constrângere not null</w:t>
+      </w:r>
+      <w:r>
+        <w:t>, check procentajReducere intre 0 si 1</w:t>
+      </w:r>
+    </w:p>
+    <w:p>
+      <w:pPr>
+        <w:pStyle w:val="Heading4"/>
+      </w:pPr>
+      <w:r>
+        <w:t>Istoric_Oferte</w:t>
+      </w:r>
+    </w:p>
+    <w:p>
+      <w:r>
+        <w:t>idProdus - constrângere not null, PRIMARY KEY, FOREIGN KEY către id din tabelul Produs cu specificațiile ON DELETE CASCADE și ON UPDATE CASCADE</w:t>
+      </w:r>
+    </w:p>
+    <w:p>
+      <w:r>
+        <w:t>idOferta - constrângere not null, PRIMARY KEY, FOREIGN KEY către id din tabelul Oferta cu specificațiile on delete cascade și on update cascade</w:t>
+      </w:r>
+    </w:p>
+    <w:p>
+      <w:pPr>
+        <w:pStyle w:val="Heading4"/>
+      </w:pPr>
+      <w:r>
+        <w:t>Angajat</w:t>
+      </w:r>
+    </w:p>
+    <w:p>
+      <w:r>
+        <w:t>id - constrângere PRIMARY KEY, auto_increment</w:t>
+      </w:r>
+    </w:p>
+    <w:p>
+      <w:r>
+        <w:t>nume - constrângere not null</w:t>
+      </w:r>
+    </w:p>
+    <w:p>
+      <w:r>
+        <w:t>prenume - constrângere not null</w:t>
+      </w:r>
+    </w:p>
+    <w:p>
+      <w:r>
+        <w:t>dataAngajari - constrângere not null, default current_timestamp</w:t>
+      </w:r>
+    </w:p>
+    <w:p>
+      <w:pPr>
+        <w:pStyle w:val="Heading4"/>
+      </w:pPr>
+      <w:r>
+        <w:t>Post</w:t>
+      </w:r>
+    </w:p>
+    <w:p>
+      <w:r>
+        <w:t>id - constrângere PRIMARY KEY, auto_increment</w:t>
+      </w:r>
+    </w:p>
+    <w:p>
+      <w:r>
+        <w:t>titlu - constrângere not null</w:t>
+      </w:r>
+    </w:p>
+    <w:p>
+      <w:r>
+        <w:t>salariu - constrângere not null</w:t>
+      </w:r>
+      <w:r>
+        <w:t>, check salariu mai mare ca 0</w:t>
+      </w:r>
+    </w:p>
+    <w:p>
+      <w:r>
+        <w:t>programStart - constrângere not null</w:t>
+      </w:r>
+    </w:p>
+    <w:p>
+      <w:r>
+        <w:t>programFinal - constrângere not null</w:t>
+      </w:r>
+    </w:p>
+    <w:p>
+      <w:pPr>
+        <w:pStyle w:val="Heading4"/>
+      </w:pPr>
+      <w:r>
+        <w:t>Contract</w:t>
+      </w:r>
+    </w:p>
+    <w:p>
+      <w:r>
+        <w:t>idAngajat</w:t>
+      </w:r>
+      <w:r>
+        <w:t xml:space="preserve"> -</w:t>
+      </w:r>
+      <w:r>
+        <w:t xml:space="preserve"> constrângere not null, PRIMARY KEY, FOREIGN KEY către id din tabelul Angajat cu specificațiile ON DELETE CASCADE și ON UPDATE CASCADE</w:t>
+      </w:r>
+    </w:p>
+    <w:p>
+      <w:r>
+        <w:t>dataInceput - constrângere not null, PRIMARY KEY</w:t>
+      </w:r>
+    </w:p>
+    <w:p>
+      <w:r>
+        <w:t>idPost</w:t>
+      </w:r>
+      <w:r>
+        <w:t xml:space="preserve"> -</w:t>
+      </w:r>
+      <w:r>
+        <w:t xml:space="preserve"> constrângere not null, FOREIGN KEY către id din tabelul </w:t>
+      </w:r>
+      <w:r>
+        <w:t>Post</w:t>
+      </w:r>
+      <w:r>
+        <w:t xml:space="preserve"> cu specificațiile ON DELETE CASCADE și ON UPDATE CASCADE</w:t>
+      </w:r>
+    </w:p>
+    <w:p>
+      <w:r>
+        <w:t>idMagazin</w:t>
+      </w:r>
+      <w:r>
+        <w:t xml:space="preserve"> -</w:t>
+      </w:r>
+      <w:r>
+        <w:t xml:space="preserve"> constrângere not null, FOREIGN KEY către id din tabelul </w:t>
+      </w:r>
+      <w:r>
+        <w:t>Magazin</w:t>
+      </w:r>
+      <w:r>
+        <w:t xml:space="preserve"> cu specificațiile ON DELETE CASCADE și ON UPDATE CASCADE</w:t>
+      </w:r>
+    </w:p>
+    <w:p>
+      <w:r>
+        <w:t>dataFinal - constrângere not null</w:t>
+      </w:r>
+    </w:p>
+    <w:p/>
+    <w:p>
+      <w:pPr>
+        <w:pStyle w:val="Heading2"/>
+      </w:pPr>
+      <w:r>
+        <w:t>Scheme relaționale:</w:t>
+      </w:r>
+    </w:p>
+    <w:p/>
+    <w:p>
+      <w:r>
+        <w:rPr>
+          <w:b/>
+          <w:bCs/>
+        </w:rPr>
+        <w:t>Franciza</w:t>
+      </w:r>
+      <w:r>
+        <w:t>(id#, locatie, numeDetinator);</w:t>
+      </w:r>
+    </w:p>
+    <w:p>
+      <w:r>
+        <w:rPr>
+          <w:b/>
+          <w:bCs/>
+        </w:rPr>
+        <w:t>Magazin</w:t>
+      </w:r>
+      <w:r>
+        <w:t>(id#, adresa, programStart, programFinal, dataDeschiderii, idFranciza#);</w:t>
+      </w:r>
+    </w:p>
+    <w:p>
+      <w:r>
+        <w:rPr>
+          <w:b/>
+          <w:bCs/>
+        </w:rPr>
+        <w:t>Raion</w:t>
+      </w:r>
+      <w:r>
+        <w:t>(id#, nume, tipRaion, idMagazin#)</w:t>
+      </w:r>
+      <w:r>
+        <w:t>;</w:t>
+      </w:r>
+    </w:p>
+    <w:p>
+      <w:r>
+        <w:rPr>
+          <w:b/>
+          <w:bCs/>
+        </w:rPr>
+        <w:t>Produs</w:t>
+      </w:r>
+      <w:r>
+        <w:t>(id#, nume, pret)</w:t>
+      </w:r>
+      <w:r>
+        <w:t>;</w:t>
+      </w:r>
+    </w:p>
+    <w:p>
+      <w:r>
+        <w:rPr>
+          <w:b/>
+          <w:bCs/>
+        </w:rPr>
+        <w:t>Oferta</w:t>
+      </w:r>
+      <w:r>
+        <w:t>(id#, nume, procentajReducere, dataInceput, dataFinal)</w:t>
+      </w:r>
+      <w:r>
+        <w:t>;</w:t>
+      </w:r>
+    </w:p>
+    <w:p>
+      <w:r>
+        <w:rPr>
+          <w:b/>
+          <w:bCs/>
+        </w:rPr>
+        <w:t>Produs_Raion</w:t>
+      </w:r>
+      <w:r>
+        <w:t>(idRaion#, idProdus#)</w:t>
+      </w:r>
+      <w:r>
+        <w:t>;</w:t>
+      </w:r>
+    </w:p>
+    <w:p>
+      <w:r>
+        <w:rPr>
+          <w:b/>
+          <w:bCs/>
+        </w:rPr>
+        <w:t>Istoric_Oferte</w:t>
+      </w:r>
+      <w:r>
+        <w:t>(idOferta#, idProdus#)</w:t>
+      </w:r>
+      <w:r>
+        <w:t>;</w:t>
+      </w:r>
+    </w:p>
+    <w:p>
+      <w:r>
+        <w:rPr>
+          <w:b/>
+          <w:bCs/>
+        </w:rPr>
+        <w:lastRenderedPageBreak/>
+        <w:t>Angajat</w:t>
+      </w:r>
+      <w:r>
+        <w:t>(id#, nume, prenume, dataAngajarii)</w:t>
+      </w:r>
+      <w:r>
+        <w:t>;</w:t>
+      </w:r>
+    </w:p>
+    <w:p>
+      <w:r>
+        <w:rPr>
+          <w:b/>
+          <w:bCs/>
+        </w:rPr>
+        <w:t>Post</w:t>
+      </w:r>
+      <w:r>
+        <w:t>(id#, titlu, salariuBrut, programStart, programFinal)</w:t>
+      </w:r>
+      <w:r>
+        <w:t>;</w:t>
+      </w:r>
+    </w:p>
+    <w:p>
+      <w:r>
+        <w:rPr>
+          <w:b/>
+          <w:bCs/>
+        </w:rPr>
+        <w:t>Contract</w:t>
+      </w:r>
+      <w:r>
+        <w:t>(idAngajat#, dataInceput#, dataFinal, idMagazin#, idPost#)</w:t>
+      </w:r>
+      <w:r>
+        <w:t>;</w:t>
+      </w:r>
+    </w:p>
     <w:sectPr>
       <w:pgSz w:w="11906" w:h="16838"/>
       <w:pgMar w:top="1440" w:right="1440" w:bottom="1440" w:left="1440" w:header="708" w:footer="708" w:gutter="0"/>
@@ -1129,6 +3053,118 @@
     </w:lvl>
   </w:abstractNum>
   <w:abstractNum w:abstractNumId="3" w15:restartNumberingAfterBreak="0">
+    <w:nsid w:val="361E65CC"/>
+    <w:multiLevelType w:val="hybridMultilevel"/>
+    <w:tmpl w:val="9716CE9A"/>
+    <w:lvl w:ilvl="0" w:tplc="ECEA6E7A">
+      <w:numFmt w:val="bullet"/>
+      <w:lvlText w:val="-"/>
+      <w:lvlJc w:val="left"/>
+      <w:pPr>
+        <w:ind w:left="720" w:hanging="360"/>
+      </w:pPr>
+      <w:rPr>
+        <w:rFonts w:ascii="Times New Roman" w:eastAsiaTheme="minorHAnsi" w:hAnsi="Times New Roman" w:cs="Times New Roman" w:hint="default"/>
+      </w:rPr>
+    </w:lvl>
+    <w:lvl w:ilvl="1" w:tplc="04180003" w:tentative="1">
+      <w:start w:val="1"/>
+      <w:numFmt w:val="bullet"/>
+      <w:lvlText w:val="o"/>
+      <w:lvlJc w:val="left"/>
+      <w:pPr>
+        <w:ind w:left="1440" w:hanging="360"/>
+      </w:pPr>
+      <w:rPr>
+        <w:rFonts w:ascii="Courier New" w:hAnsi="Courier New" w:cs="Courier New" w:hint="default"/>
+      </w:rPr>
+    </w:lvl>
+    <w:lvl w:ilvl="2" w:tplc="04180005" w:tentative="1">
+      <w:start w:val="1"/>
+      <w:numFmt w:val="bullet"/>
+      <w:lvlText w:val=""/>
+      <w:lvlJc w:val="left"/>
+      <w:pPr>
+        <w:ind w:left="2160" w:hanging="360"/>
+      </w:pPr>
+      <w:rPr>
+        <w:rFonts w:ascii="Wingdings" w:hAnsi="Wingdings" w:hint="default"/>
+      </w:rPr>
+    </w:lvl>
+    <w:lvl w:ilvl="3" w:tplc="04180001" w:tentative="1">
+      <w:start w:val="1"/>
+      <w:numFmt w:val="bullet"/>
+      <w:lvlText w:val=""/>
+      <w:lvlJc w:val="left"/>
+      <w:pPr>
+        <w:ind w:left="2880" w:hanging="360"/>
+      </w:pPr>
+      <w:rPr>
+        <w:rFonts w:ascii="Symbol" w:hAnsi="Symbol" w:hint="default"/>
+      </w:rPr>
+    </w:lvl>
+    <w:lvl w:ilvl="4" w:tplc="04180003" w:tentative="1">
+      <w:start w:val="1"/>
+      <w:numFmt w:val="bullet"/>
+      <w:lvlText w:val="o"/>
+      <w:lvlJc w:val="left"/>
+      <w:pPr>
+        <w:ind w:left="3600" w:hanging="360"/>
+      </w:pPr>
+      <w:rPr>
+        <w:rFonts w:ascii="Courier New" w:hAnsi="Courier New" w:cs="Courier New" w:hint="default"/>
+      </w:rPr>
+    </w:lvl>
+    <w:lvl w:ilvl="5" w:tplc="04180005" w:tentative="1">
+      <w:start w:val="1"/>
+      <w:numFmt w:val="bullet"/>
+      <w:lvlText w:val=""/>
+      <w:lvlJc w:val="left"/>
+      <w:pPr>
+        <w:ind w:left="4320" w:hanging="360"/>
+      </w:pPr>
+      <w:rPr>
+        <w:rFonts w:ascii="Wingdings" w:hAnsi="Wingdings" w:hint="default"/>
+      </w:rPr>
+    </w:lvl>
+    <w:lvl w:ilvl="6" w:tplc="04180001" w:tentative="1">
+      <w:start w:val="1"/>
+      <w:numFmt w:val="bullet"/>
+      <w:lvlText w:val=""/>
+      <w:lvlJc w:val="left"/>
+      <w:pPr>
+        <w:ind w:left="5040" w:hanging="360"/>
+      </w:pPr>
+      <w:rPr>
+        <w:rFonts w:ascii="Symbol" w:hAnsi="Symbol" w:hint="default"/>
+      </w:rPr>
+    </w:lvl>
+    <w:lvl w:ilvl="7" w:tplc="04180003" w:tentative="1">
+      <w:start w:val="1"/>
+      <w:numFmt w:val="bullet"/>
+      <w:lvlText w:val="o"/>
+      <w:lvlJc w:val="left"/>
+      <w:pPr>
+        <w:ind w:left="5760" w:hanging="360"/>
+      </w:pPr>
+      <w:rPr>
+        <w:rFonts w:ascii="Courier New" w:hAnsi="Courier New" w:cs="Courier New" w:hint="default"/>
+      </w:rPr>
+    </w:lvl>
+    <w:lvl w:ilvl="8" w:tplc="04180005" w:tentative="1">
+      <w:start w:val="1"/>
+      <w:numFmt w:val="bullet"/>
+      <w:lvlText w:val=""/>
+      <w:lvlJc w:val="left"/>
+      <w:pPr>
+        <w:ind w:left="6480" w:hanging="360"/>
+      </w:pPr>
+      <w:rPr>
+        <w:rFonts w:ascii="Wingdings" w:hAnsi="Wingdings" w:hint="default"/>
+      </w:rPr>
+    </w:lvl>
+  </w:abstractNum>
+  <w:abstractNum w:abstractNumId="4" w15:restartNumberingAfterBreak="0">
     <w:nsid w:val="43792A18"/>
     <w:multiLevelType w:val="hybridMultilevel"/>
     <w:tmpl w:val="12D275B2"/>
@@ -1240,7 +3276,7 @@
       </w:rPr>
     </w:lvl>
   </w:abstractNum>
-  <w:abstractNum w:abstractNumId="4" w15:restartNumberingAfterBreak="0">
+  <w:abstractNum w:abstractNumId="5" w15:restartNumberingAfterBreak="0">
     <w:nsid w:val="559A4889"/>
     <w:multiLevelType w:val="hybridMultilevel"/>
     <w:tmpl w:val="276CA1DC"/>
@@ -1341,6 +3377,232 @@
       </w:rPr>
     </w:lvl>
     <w:lvl w:ilvl="8" w:tplc="04090005" w:tentative="1">
+      <w:start w:val="1"/>
+      <w:numFmt w:val="bullet"/>
+      <w:lvlText w:val=""/>
+      <w:lvlJc w:val="left"/>
+      <w:pPr>
+        <w:ind w:left="6480" w:hanging="360"/>
+      </w:pPr>
+      <w:rPr>
+        <w:rFonts w:ascii="Wingdings" w:hAnsi="Wingdings" w:hint="default"/>
+      </w:rPr>
+    </w:lvl>
+  </w:abstractNum>
+  <w:abstractNum w:abstractNumId="6" w15:restartNumberingAfterBreak="0">
+    <w:nsid w:val="5ACD25CD"/>
+    <w:multiLevelType w:val="hybridMultilevel"/>
+    <w:tmpl w:val="B6F0B914"/>
+    <w:lvl w:ilvl="0" w:tplc="04180001">
+      <w:start w:val="1"/>
+      <w:numFmt w:val="bullet"/>
+      <w:lvlText w:val=""/>
+      <w:lvlJc w:val="left"/>
+      <w:pPr>
+        <w:ind w:left="720" w:hanging="360"/>
+      </w:pPr>
+      <w:rPr>
+        <w:rFonts w:ascii="Symbol" w:hAnsi="Symbol" w:hint="default"/>
+      </w:rPr>
+    </w:lvl>
+    <w:lvl w:ilvl="1" w:tplc="04180003" w:tentative="1">
+      <w:start w:val="1"/>
+      <w:numFmt w:val="bullet"/>
+      <w:lvlText w:val="o"/>
+      <w:lvlJc w:val="left"/>
+      <w:pPr>
+        <w:ind w:left="1440" w:hanging="360"/>
+      </w:pPr>
+      <w:rPr>
+        <w:rFonts w:ascii="Courier New" w:hAnsi="Courier New" w:cs="Courier New" w:hint="default"/>
+      </w:rPr>
+    </w:lvl>
+    <w:lvl w:ilvl="2" w:tplc="04180005" w:tentative="1">
+      <w:start w:val="1"/>
+      <w:numFmt w:val="bullet"/>
+      <w:lvlText w:val=""/>
+      <w:lvlJc w:val="left"/>
+      <w:pPr>
+        <w:ind w:left="2160" w:hanging="360"/>
+      </w:pPr>
+      <w:rPr>
+        <w:rFonts w:ascii="Wingdings" w:hAnsi="Wingdings" w:hint="default"/>
+      </w:rPr>
+    </w:lvl>
+    <w:lvl w:ilvl="3" w:tplc="04180001" w:tentative="1">
+      <w:start w:val="1"/>
+      <w:numFmt w:val="bullet"/>
+      <w:lvlText w:val=""/>
+      <w:lvlJc w:val="left"/>
+      <w:pPr>
+        <w:ind w:left="2880" w:hanging="360"/>
+      </w:pPr>
+      <w:rPr>
+        <w:rFonts w:ascii="Symbol" w:hAnsi="Symbol" w:hint="default"/>
+      </w:rPr>
+    </w:lvl>
+    <w:lvl w:ilvl="4" w:tplc="04180003" w:tentative="1">
+      <w:start w:val="1"/>
+      <w:numFmt w:val="bullet"/>
+      <w:lvlText w:val="o"/>
+      <w:lvlJc w:val="left"/>
+      <w:pPr>
+        <w:ind w:left="3600" w:hanging="360"/>
+      </w:pPr>
+      <w:rPr>
+        <w:rFonts w:ascii="Courier New" w:hAnsi="Courier New" w:cs="Courier New" w:hint="default"/>
+      </w:rPr>
+    </w:lvl>
+    <w:lvl w:ilvl="5" w:tplc="04180005" w:tentative="1">
+      <w:start w:val="1"/>
+      <w:numFmt w:val="bullet"/>
+      <w:lvlText w:val=""/>
+      <w:lvlJc w:val="left"/>
+      <w:pPr>
+        <w:ind w:left="4320" w:hanging="360"/>
+      </w:pPr>
+      <w:rPr>
+        <w:rFonts w:ascii="Wingdings" w:hAnsi="Wingdings" w:hint="default"/>
+      </w:rPr>
+    </w:lvl>
+    <w:lvl w:ilvl="6" w:tplc="04180001" w:tentative="1">
+      <w:start w:val="1"/>
+      <w:numFmt w:val="bullet"/>
+      <w:lvlText w:val=""/>
+      <w:lvlJc w:val="left"/>
+      <w:pPr>
+        <w:ind w:left="5040" w:hanging="360"/>
+      </w:pPr>
+      <w:rPr>
+        <w:rFonts w:ascii="Symbol" w:hAnsi="Symbol" w:hint="default"/>
+      </w:rPr>
+    </w:lvl>
+    <w:lvl w:ilvl="7" w:tplc="04180003" w:tentative="1">
+      <w:start w:val="1"/>
+      <w:numFmt w:val="bullet"/>
+      <w:lvlText w:val="o"/>
+      <w:lvlJc w:val="left"/>
+      <w:pPr>
+        <w:ind w:left="5760" w:hanging="360"/>
+      </w:pPr>
+      <w:rPr>
+        <w:rFonts w:ascii="Courier New" w:hAnsi="Courier New" w:cs="Courier New" w:hint="default"/>
+      </w:rPr>
+    </w:lvl>
+    <w:lvl w:ilvl="8" w:tplc="04180005" w:tentative="1">
+      <w:start w:val="1"/>
+      <w:numFmt w:val="bullet"/>
+      <w:lvlText w:val=""/>
+      <w:lvlJc w:val="left"/>
+      <w:pPr>
+        <w:ind w:left="6480" w:hanging="360"/>
+      </w:pPr>
+      <w:rPr>
+        <w:rFonts w:ascii="Wingdings" w:hAnsi="Wingdings" w:hint="default"/>
+      </w:rPr>
+    </w:lvl>
+  </w:abstractNum>
+  <w:abstractNum w:abstractNumId="7" w15:restartNumberingAfterBreak="0">
+    <w:nsid w:val="5BF33699"/>
+    <w:multiLevelType w:val="hybridMultilevel"/>
+    <w:tmpl w:val="B27CF5F0"/>
+    <w:lvl w:ilvl="0" w:tplc="04180005">
+      <w:start w:val="1"/>
+      <w:numFmt w:val="bullet"/>
+      <w:lvlText w:val=""/>
+      <w:lvlJc w:val="left"/>
+      <w:pPr>
+        <w:ind w:left="720" w:hanging="360"/>
+      </w:pPr>
+      <w:rPr>
+        <w:rFonts w:ascii="Wingdings" w:hAnsi="Wingdings" w:hint="default"/>
+      </w:rPr>
+    </w:lvl>
+    <w:lvl w:ilvl="1" w:tplc="04180003" w:tentative="1">
+      <w:start w:val="1"/>
+      <w:numFmt w:val="bullet"/>
+      <w:lvlText w:val="o"/>
+      <w:lvlJc w:val="left"/>
+      <w:pPr>
+        <w:ind w:left="1440" w:hanging="360"/>
+      </w:pPr>
+      <w:rPr>
+        <w:rFonts w:ascii="Courier New" w:hAnsi="Courier New" w:cs="Courier New" w:hint="default"/>
+      </w:rPr>
+    </w:lvl>
+    <w:lvl w:ilvl="2" w:tplc="04180005" w:tentative="1">
+      <w:start w:val="1"/>
+      <w:numFmt w:val="bullet"/>
+      <w:lvlText w:val=""/>
+      <w:lvlJc w:val="left"/>
+      <w:pPr>
+        <w:ind w:left="2160" w:hanging="360"/>
+      </w:pPr>
+      <w:rPr>
+        <w:rFonts w:ascii="Wingdings" w:hAnsi="Wingdings" w:hint="default"/>
+      </w:rPr>
+    </w:lvl>
+    <w:lvl w:ilvl="3" w:tplc="04180001" w:tentative="1">
+      <w:start w:val="1"/>
+      <w:numFmt w:val="bullet"/>
+      <w:lvlText w:val=""/>
+      <w:lvlJc w:val="left"/>
+      <w:pPr>
+        <w:ind w:left="2880" w:hanging="360"/>
+      </w:pPr>
+      <w:rPr>
+        <w:rFonts w:ascii="Symbol" w:hAnsi="Symbol" w:hint="default"/>
+      </w:rPr>
+    </w:lvl>
+    <w:lvl w:ilvl="4" w:tplc="04180003" w:tentative="1">
+      <w:start w:val="1"/>
+      <w:numFmt w:val="bullet"/>
+      <w:lvlText w:val="o"/>
+      <w:lvlJc w:val="left"/>
+      <w:pPr>
+        <w:ind w:left="3600" w:hanging="360"/>
+      </w:pPr>
+      <w:rPr>
+        <w:rFonts w:ascii="Courier New" w:hAnsi="Courier New" w:cs="Courier New" w:hint="default"/>
+      </w:rPr>
+    </w:lvl>
+    <w:lvl w:ilvl="5" w:tplc="04180005" w:tentative="1">
+      <w:start w:val="1"/>
+      <w:numFmt w:val="bullet"/>
+      <w:lvlText w:val=""/>
+      <w:lvlJc w:val="left"/>
+      <w:pPr>
+        <w:ind w:left="4320" w:hanging="360"/>
+      </w:pPr>
+      <w:rPr>
+        <w:rFonts w:ascii="Wingdings" w:hAnsi="Wingdings" w:hint="default"/>
+      </w:rPr>
+    </w:lvl>
+    <w:lvl w:ilvl="6" w:tplc="04180001" w:tentative="1">
+      <w:start w:val="1"/>
+      <w:numFmt w:val="bullet"/>
+      <w:lvlText w:val=""/>
+      <w:lvlJc w:val="left"/>
+      <w:pPr>
+        <w:ind w:left="5040" w:hanging="360"/>
+      </w:pPr>
+      <w:rPr>
+        <w:rFonts w:ascii="Symbol" w:hAnsi="Symbol" w:hint="default"/>
+      </w:rPr>
+    </w:lvl>
+    <w:lvl w:ilvl="7" w:tplc="04180003" w:tentative="1">
+      <w:start w:val="1"/>
+      <w:numFmt w:val="bullet"/>
+      <w:lvlText w:val="o"/>
+      <w:lvlJc w:val="left"/>
+      <w:pPr>
+        <w:ind w:left="5760" w:hanging="360"/>
+      </w:pPr>
+      <w:rPr>
+        <w:rFonts w:ascii="Courier New" w:hAnsi="Courier New" w:cs="Courier New" w:hint="default"/>
+      </w:rPr>
+    </w:lvl>
+    <w:lvl w:ilvl="8" w:tplc="04180005" w:tentative="1">
       <w:start w:val="1"/>
       <w:numFmt w:val="bullet"/>
       <w:lvlText w:val=""/>
@@ -1357,16 +3619,25 @@
     <w:abstractNumId w:val="0"/>
   </w:num>
   <w:num w:numId="2" w16cid:durableId="642009767">
-    <w:abstractNumId w:val="3"/>
+    <w:abstractNumId w:val="4"/>
   </w:num>
   <w:num w:numId="3" w16cid:durableId="1302267045">
-    <w:abstractNumId w:val="4"/>
+    <w:abstractNumId w:val="5"/>
   </w:num>
   <w:num w:numId="4" w16cid:durableId="995383309">
     <w:abstractNumId w:val="1"/>
   </w:num>
   <w:num w:numId="5" w16cid:durableId="1576890736">
     <w:abstractNumId w:val="2"/>
+  </w:num>
+  <w:num w:numId="6" w16cid:durableId="2021882243">
+    <w:abstractNumId w:val="6"/>
+  </w:num>
+  <w:num w:numId="7" w16cid:durableId="447503992">
+    <w:abstractNumId w:val="7"/>
+  </w:num>
+  <w:num w:numId="8" w16cid:durableId="500049271">
+    <w:abstractNumId w:val="3"/>
   </w:num>
 </w:numbering>
 </file>
@@ -1769,7 +4040,10 @@
   <w:style w:type="paragraph" w:default="1" w:styleId="Normal">
     <w:name w:val="Normal"/>
     <w:qFormat/>
-    <w:rsid w:val="009F130B"/>
+    <w:rsid w:val="00A37A73"/>
+    <w:pPr>
+      <w:contextualSpacing/>
+    </w:pPr>
     <w:rPr>
       <w:rFonts w:ascii="Times New Roman" w:hAnsi="Times New Roman"/>
       <w:sz w:val="24"/>
@@ -1782,7 +4056,7 @@
     <w:link w:val="Heading1Char"/>
     <w:uiPriority w:val="9"/>
     <w:qFormat/>
-    <w:rsid w:val="009F130B"/>
+    <w:rsid w:val="00FB4B07"/>
     <w:pPr>
       <w:keepNext/>
       <w:keepLines/>
@@ -1795,7 +4069,6 @@
       <w:b/>
       <w:sz w:val="32"/>
       <w:szCs w:val="32"/>
-      <w:u w:val="single"/>
     </w:rPr>
   </w:style>
   <w:style w:type="paragraph" w:styleId="Heading2">
@@ -1806,7 +4079,7 @@
     <w:uiPriority w:val="9"/>
     <w:unhideWhenUsed/>
     <w:qFormat/>
-    <w:rsid w:val="009F130B"/>
+    <w:rsid w:val="00FB4B07"/>
     <w:pPr>
       <w:keepNext/>
       <w:keepLines/>
@@ -1817,8 +4090,52 @@
     <w:rPr>
       <w:rFonts w:eastAsiaTheme="majorEastAsia" w:cstheme="majorBidi"/>
       <w:b/>
+      <w:sz w:val="28"/>
+      <w:szCs w:val="26"/>
+    </w:rPr>
+  </w:style>
+  <w:style w:type="paragraph" w:styleId="Heading3">
+    <w:name w:val="heading 3"/>
+    <w:basedOn w:val="Normal"/>
+    <w:next w:val="Normal"/>
+    <w:link w:val="Heading3Char"/>
+    <w:uiPriority w:val="9"/>
+    <w:unhideWhenUsed/>
+    <w:qFormat/>
+    <w:rsid w:val="00E416ED"/>
+    <w:pPr>
+      <w:keepNext/>
+      <w:keepLines/>
+      <w:spacing w:before="40" w:after="0"/>
+      <w:ind w:firstLine="706"/>
+      <w:outlineLvl w:val="2"/>
+    </w:pPr>
+    <w:rPr>
+      <w:rFonts w:eastAsiaTheme="majorEastAsia" w:cstheme="majorBidi"/>
+      <w:b/>
       <w:sz w:val="26"/>
-      <w:szCs w:val="26"/>
+      <w:szCs w:val="24"/>
+    </w:rPr>
+  </w:style>
+  <w:style w:type="paragraph" w:styleId="Heading4">
+    <w:name w:val="heading 4"/>
+    <w:basedOn w:val="Normal"/>
+    <w:next w:val="Normal"/>
+    <w:link w:val="Heading4Char"/>
+    <w:uiPriority w:val="9"/>
+    <w:unhideWhenUsed/>
+    <w:qFormat/>
+    <w:rsid w:val="00A37A73"/>
+    <w:pPr>
+      <w:keepNext/>
+      <w:keepLines/>
+      <w:spacing w:before="40" w:after="0"/>
+      <w:outlineLvl w:val="3"/>
+    </w:pPr>
+    <w:rPr>
+      <w:rFonts w:eastAsiaTheme="majorEastAsia" w:cstheme="majorBidi"/>
+      <w:b/>
+      <w:iCs/>
     </w:rPr>
   </w:style>
   <w:style w:type="character" w:default="1" w:styleId="DefaultParagraphFont">
@@ -1858,7 +4175,6 @@
     <w:rsid w:val="009F130B"/>
     <w:pPr>
       <w:spacing w:after="0" w:line="240" w:lineRule="auto"/>
-      <w:contextualSpacing/>
       <w:jc w:val="center"/>
     </w:pPr>
     <w:rPr>
@@ -1890,13 +4206,12 @@
     <w:basedOn w:val="DefaultParagraphFont"/>
     <w:link w:val="Heading1"/>
     <w:uiPriority w:val="9"/>
-    <w:rsid w:val="009F130B"/>
+    <w:rsid w:val="00FB4B07"/>
     <w:rPr>
       <w:rFonts w:ascii="Times New Roman" w:eastAsiaTheme="majorEastAsia" w:hAnsi="Times New Roman" w:cstheme="majorBidi"/>
       <w:b/>
       <w:sz w:val="32"/>
       <w:szCs w:val="32"/>
-      <w:u w:val="single"/>
     </w:rPr>
   </w:style>
   <w:style w:type="character" w:customStyle="1" w:styleId="Heading2Char">
@@ -1904,11 +4219,11 @@
     <w:basedOn w:val="DefaultParagraphFont"/>
     <w:link w:val="Heading2"/>
     <w:uiPriority w:val="9"/>
-    <w:rsid w:val="009F130B"/>
+    <w:rsid w:val="00FB4B07"/>
     <w:rPr>
       <w:rFonts w:ascii="Times New Roman" w:eastAsiaTheme="majorEastAsia" w:hAnsi="Times New Roman" w:cstheme="majorBidi"/>
       <w:b/>
-      <w:sz w:val="26"/>
+      <w:sz w:val="28"/>
       <w:szCs w:val="26"/>
     </w:rPr>
   </w:style>
@@ -1920,8 +4235,33 @@
     <w:rsid w:val="008E326C"/>
     <w:pPr>
       <w:ind w:left="720"/>
-      <w:contextualSpacing/>
     </w:pPr>
+  </w:style>
+  <w:style w:type="character" w:customStyle="1" w:styleId="Heading3Char">
+    <w:name w:val="Heading 3 Char"/>
+    <w:basedOn w:val="DefaultParagraphFont"/>
+    <w:link w:val="Heading3"/>
+    <w:uiPriority w:val="9"/>
+    <w:rsid w:val="00E416ED"/>
+    <w:rPr>
+      <w:rFonts w:ascii="Times New Roman" w:eastAsiaTheme="majorEastAsia" w:hAnsi="Times New Roman" w:cstheme="majorBidi"/>
+      <w:b/>
+      <w:sz w:val="26"/>
+      <w:szCs w:val="24"/>
+    </w:rPr>
+  </w:style>
+  <w:style w:type="character" w:customStyle="1" w:styleId="Heading4Char">
+    <w:name w:val="Heading 4 Char"/>
+    <w:basedOn w:val="DefaultParagraphFont"/>
+    <w:link w:val="Heading4"/>
+    <w:uiPriority w:val="9"/>
+    <w:rsid w:val="00A37A73"/>
+    <w:rPr>
+      <w:rFonts w:ascii="Times New Roman" w:eastAsiaTheme="majorEastAsia" w:hAnsi="Times New Roman" w:cstheme="majorBidi"/>
+      <w:b/>
+      <w:iCs/>
+      <w:sz w:val="24"/>
+    </w:rPr>
   </w:style>
 </w:styles>
 </file>

</xml_diff>

<commit_message>
Finished create and things, s3 done?
</commit_message>
<xml_diff>
--- a/Proiect.docx
+++ b/Proiect.docx
@@ -3952,101 +3952,6 @@
       <w:r>
         <w:tab/>
       </w:r>
-      <w:r>
-        <w:t xml:space="preserve">Un lanț de magazine este </w:t>
-      </w:r>
-      <w:r>
-        <w:t xml:space="preserve">o grupare de magazine </w:t>
-      </w:r>
-      <w:r>
-        <w:t>în care mai multe locații împărtășesc un brand, un management central și practici comerciale standardizate</w:t>
-      </w:r>
-      <w:r>
-        <w:t xml:space="preserve">. Acesta poate funcționa pe modelul francizelor, cel prezentat în proiectul meu, în care </w:t>
-      </w:r>
-      <w:r>
-        <w:t>brand-</w:t>
-      </w:r>
-      <w:proofErr w:type="spellStart"/>
-      <w:r>
-        <w:t>ul</w:t>
-      </w:r>
-      <w:proofErr w:type="spellEnd"/>
-      <w:r>
-        <w:t xml:space="preserve"> își licențiază imaginea unor investitori, care mai apoi deschid magazine folosind acel brand. Fiecare investitor are o franciza, iar francizele au magazine în care vând produse și lucreaz</w:t>
-      </w:r>
-      <w:r>
-        <w:t>ă</w:t>
-      </w:r>
-      <w:r>
-        <w:t xml:space="preserve"> angajați.</w:t>
-      </w:r>
-    </w:p>
-    <w:p>
-      <w:r>
-        <w:tab/>
-        <w:t>Prin baza de date proiectata de mine se va ține evidența:</w:t>
-      </w:r>
-    </w:p>
-    <w:p>
-      <w:pPr>
-        <w:pStyle w:val="ListParagraph"/>
-        <w:numPr>
-          <w:ilvl w:val="0"/>
-          <w:numId w:val="7"/>
-        </w:numPr>
-      </w:pPr>
-      <w:r>
-        <w:t>Francizelor</w:t>
-      </w:r>
-    </w:p>
-    <w:p>
-      <w:pPr>
-        <w:pStyle w:val="ListParagraph"/>
-        <w:numPr>
-          <w:ilvl w:val="0"/>
-          <w:numId w:val="7"/>
-        </w:numPr>
-      </w:pPr>
-      <w:r>
-        <w:t>Magazinelor din diferitele francize</w:t>
-      </w:r>
-    </w:p>
-    <w:p>
-      <w:pPr>
-        <w:pStyle w:val="ListParagraph"/>
-        <w:numPr>
-          <w:ilvl w:val="0"/>
-          <w:numId w:val="7"/>
-        </w:numPr>
-      </w:pPr>
-      <w:r>
-        <w:t>Angajaților și posturilor pe care le ocupă</w:t>
-      </w:r>
-    </w:p>
-    <w:p>
-      <w:pPr>
-        <w:pStyle w:val="ListParagraph"/>
-        <w:numPr>
-          <w:ilvl w:val="0"/>
-          <w:numId w:val="7"/>
-        </w:numPr>
-      </w:pPr>
-      <w:r>
-        <w:t>Raioanelor și produselor vândute in magazine</w:t>
-      </w:r>
-    </w:p>
-    <w:p>
-      <w:pPr>
-        <w:pStyle w:val="ListParagraph"/>
-        <w:numPr>
-          <w:ilvl w:val="0"/>
-          <w:numId w:val="7"/>
-        </w:numPr>
-      </w:pPr>
-      <w:r>
-        <w:t>Ofertelor care se aplica produselor</w:t>
-      </w:r>
     </w:p>
     <w:p>
       <w:pPr>
@@ -4392,7 +4297,6 @@
       <w:bookmarkStart w:id="26" w:name="_Toc124343743"/>
       <w:bookmarkStart w:id="27" w:name="_Toc124344449"/>
       <w:r>
-        <w:lastRenderedPageBreak/>
         <w:t>Angajat</w:t>
       </w:r>
       <w:bookmarkEnd w:id="25"/>
@@ -4541,6 +4445,7 @@
         </w:numPr>
       </w:pPr>
       <w:r>
+        <w:lastRenderedPageBreak/>
         <w:t>Un contract trebuie să aibă un post.</w:t>
       </w:r>
     </w:p>
@@ -4917,7 +4822,6 @@
       </w:pPr>
       <w:proofErr w:type="spellStart"/>
       <w:r>
-        <w:lastRenderedPageBreak/>
         <w:t>dataDeschiderii</w:t>
       </w:r>
       <w:proofErr w:type="spellEnd"/>
@@ -5114,6 +5018,7 @@
       </w:pPr>
       <w:proofErr w:type="spellStart"/>
       <w:r>
+        <w:lastRenderedPageBreak/>
         <w:t>idMagazin</w:t>
       </w:r>
       <w:proofErr w:type="spellEnd"/>
@@ -5801,7 +5706,6 @@
           <w:b/>
           <w:bCs/>
         </w:rPr>
-        <w:lastRenderedPageBreak/>
         <w:t>Atribute și chei:</w:t>
       </w:r>
     </w:p>
@@ -5951,6 +5855,7 @@
       </w:pPr>
       <w:proofErr w:type="spellStart"/>
       <w:r>
+        <w:lastRenderedPageBreak/>
         <w:t>id</w:t>
       </w:r>
       <w:proofErr w:type="spellEnd"/>
@@ -6585,7 +6490,6 @@
         <w:rPr>
           <w:u w:val="single"/>
         </w:rPr>
-        <w:lastRenderedPageBreak/>
         <w:t>Produsele</w:t>
       </w:r>
       <w:r>
@@ -6762,6 +6666,7 @@
           <w:b/>
           <w:bCs/>
         </w:rPr>
+        <w:lastRenderedPageBreak/>
         <w:t xml:space="preserve">Cardinalitate </w:t>
       </w:r>
       <w:r>
@@ -7077,7 +6982,6 @@
     <w:p>
       <w:proofErr w:type="spellStart"/>
       <w:r>
-        <w:lastRenderedPageBreak/>
         <w:t>idFranciza</w:t>
       </w:r>
       <w:proofErr w:type="spellEnd"/>
@@ -7310,6 +7214,7 @@
       <w:bookmarkStart w:id="104" w:name="_Toc124343770"/>
       <w:proofErr w:type="spellStart"/>
       <w:r>
+        <w:lastRenderedPageBreak/>
         <w:t>Produs_Raion</w:t>
       </w:r>
       <w:bookmarkEnd w:id="103"/>
@@ -7954,7 +7859,6 @@
     <w:p>
       <w:proofErr w:type="spellStart"/>
       <w:r>
-        <w:lastRenderedPageBreak/>
         <w:t>idPost</w:t>
       </w:r>
       <w:proofErr w:type="spellEnd"/>
@@ -8241,6 +8145,7 @@
           <w:b/>
           <w:bCs/>
         </w:rPr>
+        <w:lastRenderedPageBreak/>
         <w:t>Oferta</w:t>
       </w:r>
       <w:r>
@@ -8995,7 +8900,6 @@
     </w:p>
     <w:p>
       <w:r>
-        <w:lastRenderedPageBreak/>
         <w:t>)</w:t>
       </w:r>
     </w:p>
@@ -9218,6 +9122,7 @@
       <w:bookmarkStart w:id="131" w:name="_Toc124343781"/>
       <w:bookmarkStart w:id="132" w:name="_Toc124344477"/>
       <w:r>
+        <w:lastRenderedPageBreak/>
         <w:t>Tabelul post</w:t>
       </w:r>
       <w:bookmarkEnd w:id="130"/>
@@ -9958,7 +9863,6 @@
       <w:bookmarkStart w:id="137" w:name="_Toc124343783"/>
       <w:bookmarkStart w:id="138" w:name="_Toc124344479"/>
       <w:r>
-        <w:lastRenderedPageBreak/>
         <w:t>Tabelul raion</w:t>
       </w:r>
       <w:bookmarkEnd w:id="136"/>
@@ -10889,7 +10793,6 @@
     </w:p>
     <w:p>
       <w:r>
-        <w:lastRenderedPageBreak/>
         <w:t xml:space="preserve">    </w:t>
       </w:r>
       <w:proofErr w:type="spellStart"/>
@@ -11122,6 +11025,7 @@
     </w:p>
     <w:p>
       <w:r>
+        <w:lastRenderedPageBreak/>
         <w:t xml:space="preserve">    </w:t>
       </w:r>
       <w:proofErr w:type="spellStart"/>
@@ -11431,7 +11335,7 @@
     </w:p>
     <w:p>
       <w:r>
-        <w:t xml:space="preserve">VALUES ('Str. Drumul Taberei, Nr. 53', '10', '22', </w:t>
+        <w:t xml:space="preserve">VALUES ('Str. Drumul Taberei, Nr. 53', '10:00', '22:00', </w:t>
       </w:r>
       <w:proofErr w:type="spellStart"/>
       <w:r>
@@ -11482,7 +11386,7 @@
     </w:p>
     <w:p>
       <w:r>
-        <w:t xml:space="preserve">VALUES ('Str. Mihai Viteazul, Nr. 21', '09', '20', </w:t>
+        <w:t xml:space="preserve">VALUES ('Str. Mihai Viteazul, Nr. 21', '09:00', '20:00', </w:t>
       </w:r>
       <w:proofErr w:type="spellStart"/>
       <w:r>
@@ -11495,7 +11399,7 @@
     </w:p>
     <w:p>
       <w:r>
-        <w:t xml:space="preserve">       ('Str. 1 Mai, Nr. 2', '08', '18', </w:t>
+        <w:t xml:space="preserve">       ('Str. 1 Mai, Nr. 2', '08:00', '18:00', </w:t>
       </w:r>
       <w:proofErr w:type="spellStart"/>
       <w:r>
@@ -11503,10 +11407,118 @@
       </w:r>
       <w:proofErr w:type="spellEnd"/>
       <w:r>
-        <w:t>(), '2');</w:t>
+        <w:t>(), '2'),</w:t>
+      </w:r>
+    </w:p>
+    <w:p>
+      <w:r>
+        <w:t xml:space="preserve">       ('Str. Mihai Eminescu, Nr. 3', '08:00', '18:00', </w:t>
+      </w:r>
+      <w:proofErr w:type="spellStart"/>
+      <w:r>
+        <w:t>current_timestamp</w:t>
+      </w:r>
+      <w:proofErr w:type="spellEnd"/>
+      <w:r>
+        <w:t>(), '1'),</w:t>
+      </w:r>
+    </w:p>
+    <w:p>
+      <w:r>
+        <w:t xml:space="preserve">       ('Str. Ion Creanga, Nr. 4', '08:00', '18:00', </w:t>
+      </w:r>
+      <w:proofErr w:type="spellStart"/>
+      <w:r>
+        <w:t>current_timestamp</w:t>
+      </w:r>
+      <w:proofErr w:type="spellEnd"/>
+      <w:r>
+        <w:t>(), '1'),</w:t>
+      </w:r>
+    </w:p>
+    <w:p>
+      <w:r>
+        <w:t xml:space="preserve">       ('Str. Vasile Alecsandri, Nr. 5', '08:00', '18:00', </w:t>
+      </w:r>
+      <w:proofErr w:type="spellStart"/>
+      <w:r>
+        <w:t>current_timestamp</w:t>
+      </w:r>
+      <w:proofErr w:type="spellEnd"/>
+      <w:r>
+        <w:t>(), '2'),</w:t>
+      </w:r>
+    </w:p>
+    <w:p>
+      <w:r>
+        <w:t xml:space="preserve">       ('Str. Cara Anghel, Nr. 4', '08:00', '18:00', </w:t>
+      </w:r>
+      <w:proofErr w:type="spellStart"/>
+      <w:r>
+        <w:t>current_timestamp</w:t>
+      </w:r>
+      <w:proofErr w:type="spellEnd"/>
+      <w:r>
+        <w:t>(), '2'),</w:t>
+      </w:r>
+    </w:p>
+    <w:p>
+      <w:r>
+        <w:t xml:space="preserve">       ('</w:t>
+      </w:r>
+      <w:proofErr w:type="spellStart"/>
+      <w:r>
+        <w:t>Soseaua</w:t>
+      </w:r>
+      <w:proofErr w:type="spellEnd"/>
+      <w:r>
+        <w:t xml:space="preserve"> Panduri, Nr. 4', '08:00', '18:00', </w:t>
+      </w:r>
+      <w:proofErr w:type="spellStart"/>
+      <w:r>
+        <w:t>current_timestamp</w:t>
+      </w:r>
+      <w:proofErr w:type="spellEnd"/>
+      <w:r>
+        <w:t>(), '2'),</w:t>
+      </w:r>
+    </w:p>
+    <w:p>
+      <w:r>
+        <w:t xml:space="preserve">       ('Str. Mihail Sebastian, Nr. 5', '08:00', '18:00', </w:t>
+      </w:r>
+      <w:proofErr w:type="spellStart"/>
+      <w:r>
+        <w:t>current_timestamp</w:t>
+      </w:r>
+      <w:proofErr w:type="spellEnd"/>
+      <w:r>
+        <w:t>(), '2'),</w:t>
+      </w:r>
+    </w:p>
+    <w:p>
+      <w:r>
+        <w:t xml:space="preserve">       ('Str. </w:t>
+      </w:r>
+      <w:proofErr w:type="spellStart"/>
+      <w:r>
+        <w:t>Iovita</w:t>
+      </w:r>
+      <w:proofErr w:type="spellEnd"/>
+      <w:r>
+        <w:t xml:space="preserve">, Nr. 4', '08:00', '18:00', </w:t>
+      </w:r>
+      <w:proofErr w:type="spellStart"/>
+      <w:r>
+        <w:t>current_timestamp</w:t>
+      </w:r>
+      <w:proofErr w:type="spellEnd"/>
+      <w:r>
+        <w:t>(), '3');</w:t>
       </w:r>
     </w:p>
     <w:p/>
+    <w:p/>
     <w:p>
       <w:r>
         <w:t>INSERT INTO `angajat` (`nume`, `prenume`, `</w:t>
@@ -11567,6 +11579,7 @@
     </w:p>
     <w:p>
       <w:r>
+        <w:lastRenderedPageBreak/>
         <w:t xml:space="preserve">       ('Mihai', 'Iulian', </w:t>
       </w:r>
       <w:proofErr w:type="spellStart"/>
@@ -11602,7 +11615,7 @@
     </w:p>
     <w:p>
       <w:r>
-        <w:t>VALUES ('Manager', '10000', '9', '16');</w:t>
+        <w:t>VALUES ('Manager', '10000', '9:00', '16:00');</w:t>
       </w:r>
     </w:p>
     <w:p/>
@@ -11629,7 +11642,7 @@
     </w:p>
     <w:p>
       <w:r>
-        <w:t>VALUES ('Casier', '5000', '10', '18'),</w:t>
+        <w:t>VALUES ('Casier', '5000', '10:00', '18:00'),</w:t>
       </w:r>
     </w:p>
     <w:p>
@@ -11642,7 +11655,7 @@
       </w:r>
       <w:proofErr w:type="spellEnd"/>
       <w:r>
-        <w:t xml:space="preserve"> comercial', '6500', '08', '16'),</w:t>
+        <w:t xml:space="preserve"> comercial', '6500', '08:00', '16:00'),</w:t>
       </w:r>
     </w:p>
     <w:p>
@@ -11655,7 +11668,7 @@
       </w:r>
       <w:proofErr w:type="spellEnd"/>
       <w:r>
-        <w:t xml:space="preserve"> comercial', '6500', '14', '20');</w:t>
+        <w:t xml:space="preserve"> comercial', '6500', '14:00', '20:00');</w:t>
       </w:r>
     </w:p>
     <w:p/>
@@ -11981,7 +11994,6 @@
     </w:p>
     <w:p>
       <w:r>
-        <w:lastRenderedPageBreak/>
         <w:t>VALUES ('2', '1');</w:t>
       </w:r>
     </w:p>
@@ -12231,7 +12243,12 @@
     </w:p>
     <w:p>
       <w:r>
-        <w:t>VALUES ('4', '3'),</w:t>
+        <w:t>VALUES ('5', '3'),</w:t>
+      </w:r>
+    </w:p>
+    <w:p>
+      <w:r>
+        <w:t xml:space="preserve">       ('6', '2'),</w:t>
       </w:r>
     </w:p>
     <w:p>
@@ -12241,7 +12258,7 @@
     </w:p>
     <w:p>
       <w:r>
-        <w:t xml:space="preserve">       ('3', '2');</w:t>
+        <w:t xml:space="preserve">       ('4', '2');</w:t>
       </w:r>
     </w:p>
     <w:sectPr>

</xml_diff>